<commit_message>
Complete DAC part developer documentation
</commit_message>
<xml_diff>
--- a/document/综合实验计划书.docx
+++ b/document/综合实验计划书.docx
@@ -1,13 +1,12 @@
 
 <file path=word/document.xml><?xml version="1.0" encoding="utf-8"?>
-<w:document xmlns:wpc="http://schemas.microsoft.com/office/word/2010/wordprocessingCanvas" xmlns:mo="http://schemas.microsoft.com/office/mac/office/2008/main" xmlns:mc="http://schemas.openxmlformats.org/markup-compatibility/2006" xmlns:mv="urn:schemas-microsoft-com:mac:vml" xmlns:o="urn:schemas-microsoft-com:office:office" xmlns:r="http://schemas.openxmlformats.org/officeDocument/2006/relationships" xmlns:m="http://schemas.openxmlformats.org/officeDocument/2006/math" xmlns:v="urn:schemas-microsoft-com:vml" xmlns:wp14="http://schemas.microsoft.com/office/word/2010/wordprocessingDrawing" xmlns:wp="http://schemas.openxmlformats.org/drawingml/2006/wordprocessingDrawing" xmlns:w10="urn:schemas-microsoft-com:office:word" xmlns:w="http://schemas.openxmlformats.org/wordprocessingml/2006/main" xmlns:w14="http://schemas.microsoft.com/office/word/2010/wordml" xmlns:w15="http://schemas.microsoft.com/office/word/2012/wordml" xmlns:wpg="http://schemas.microsoft.com/office/word/2010/wordprocessingGroup" xmlns:wpi="http://schemas.microsoft.com/office/word/2010/wordprocessingInk" xmlns:wne="http://schemas.microsoft.com/office/word/2006/wordml" xmlns:wps="http://schemas.microsoft.com/office/word/2010/wordprocessingShape" mc:Ignorable="w14 w15 wp14">
+<w:document xmlns:wpc="http://schemas.microsoft.com/office/word/2010/wordprocessingCanvas" xmlns:cx="http://schemas.microsoft.com/office/drawing/2014/chartex" xmlns:mc="http://schemas.openxmlformats.org/markup-compatibility/2006" xmlns:o="urn:schemas-microsoft-com:office:office" xmlns:r="http://schemas.openxmlformats.org/officeDocument/2006/relationships" xmlns:m="http://schemas.openxmlformats.org/officeDocument/2006/math" xmlns:v="urn:schemas-microsoft-com:vml" xmlns:wp14="http://schemas.microsoft.com/office/word/2010/wordprocessingDrawing" xmlns:wp="http://schemas.openxmlformats.org/drawingml/2006/wordprocessingDrawing" xmlns:w10="urn:schemas-microsoft-com:office:word" xmlns:w="http://schemas.openxmlformats.org/wordprocessingml/2006/main" xmlns:w14="http://schemas.microsoft.com/office/word/2010/wordml" xmlns:w15="http://schemas.microsoft.com/office/word/2012/wordml" xmlns:w16se="http://schemas.microsoft.com/office/word/2015/wordml/symex" xmlns:wpg="http://schemas.microsoft.com/office/word/2010/wordprocessingGroup" xmlns:wpi="http://schemas.microsoft.com/office/word/2010/wordprocessingInk" xmlns:wne="http://schemas.microsoft.com/office/word/2006/wordml" xmlns:wps="http://schemas.microsoft.com/office/word/2010/wordprocessingShape" mc:Ignorable="w14 w15 w16se wp14">
   <w:body>
     <w:p>
       <w:pPr>
-        <w:spacing w:line="276" w:lineRule="auto"/>
         <w:jc w:val="center"/>
         <w:rPr>
-          <w:rFonts w:ascii="SimHei" w:eastAsia="SimHei" w:hAnsi="SimHei"/>
+          <w:rFonts w:ascii="黑体" w:eastAsia="黑体" w:hAnsi="黑体"/>
           <w:b/>
           <w:sz w:val="32"/>
           <w:szCs w:val="32"/>
@@ -15,7 +14,7 @@
       </w:pPr>
       <w:r>
         <w:rPr>
-          <w:rFonts w:ascii="SimHei" w:eastAsia="SimHei" w:hAnsi="SimHei" w:hint="eastAsia"/>
+          <w:rFonts w:ascii="黑体" w:eastAsia="黑体" w:hAnsi="黑体" w:hint="eastAsia"/>
           <w:b/>
           <w:sz w:val="32"/>
           <w:szCs w:val="32"/>
@@ -26,16 +25,16 @@
     <w:p>
       <w:pPr>
         <w:pStyle w:val="2"/>
-        <w:spacing w:line="276" w:lineRule="auto"/>
-        <w:rPr>
-          <w:rFonts w:ascii="SimHei" w:eastAsia="SimHei" w:hAnsi="SimHei"/>
+        <w:spacing w:line="240" w:lineRule="auto"/>
+        <w:rPr>
+          <w:rFonts w:ascii="黑体" w:eastAsia="黑体" w:hAnsi="黑体"/>
           <w:sz w:val="24"/>
           <w:szCs w:val="28"/>
         </w:rPr>
       </w:pPr>
       <w:r>
         <w:rPr>
-          <w:rFonts w:ascii="SimHei" w:eastAsia="SimHei" w:hAnsi="SimHei" w:hint="eastAsia"/>
+          <w:rFonts w:ascii="黑体" w:eastAsia="黑体" w:hAnsi="黑体" w:hint="eastAsia"/>
           <w:sz w:val="24"/>
           <w:szCs w:val="28"/>
         </w:rPr>
@@ -44,235 +43,233 @@
     </w:p>
     <w:p>
       <w:pPr>
-        <w:spacing w:line="276" w:lineRule="auto"/>
         <w:ind w:firstLine="420"/>
         <w:rPr>
-          <w:rFonts w:ascii="SimSun" w:eastAsia="SimSun" w:hAnsi="SimSun" w:hint="eastAsia"/>
-        </w:rPr>
-      </w:pPr>
-      <w:r>
-        <w:rPr>
-          <w:rFonts w:ascii="SimSun" w:eastAsia="SimSun" w:hAnsi="SimSun" w:hint="eastAsia"/>
+          <w:rFonts w:ascii="宋体" w:eastAsia="宋体" w:hAnsi="宋体"/>
+        </w:rPr>
+      </w:pPr>
+      <w:r>
+        <w:rPr>
+          <w:rFonts w:ascii="宋体" w:eastAsia="宋体" w:hAnsi="宋体" w:hint="eastAsia"/>
         </w:rPr>
         <w:t>本项目</w:t>
       </w:r>
       <w:r>
         <w:rPr>
-          <w:rFonts w:ascii="SimSun" w:eastAsia="SimSun" w:hAnsi="SimSun" w:hint="eastAsia"/>
+          <w:rFonts w:ascii="宋体" w:eastAsia="宋体" w:hAnsi="宋体" w:hint="eastAsia"/>
         </w:rPr>
         <w:t>预期结合</w:t>
       </w:r>
       <w:r>
         <w:rPr>
-          <w:rFonts w:ascii="Arial" w:eastAsia="SimSun" w:hAnsi="Arial" w:cs="Arial" w:hint="eastAsia"/>
+          <w:rFonts w:ascii="Arial" w:eastAsia="宋体" w:hAnsi="Arial" w:cs="Arial" w:hint="eastAsia"/>
         </w:rPr>
         <w:t>ZYNQ</w:t>
       </w:r>
       <w:r>
         <w:rPr>
           <w:rStyle w:val="ad"/>
-          <w:rFonts w:ascii="Arial" w:eastAsia="SimSun" w:hAnsi="Arial" w:cs="Arial"/>
+          <w:rFonts w:ascii="Arial" w:eastAsia="宋体" w:hAnsi="Arial" w:cs="Arial"/>
         </w:rPr>
         <w:footnoteReference w:id="1"/>
       </w:r>
       <w:r>
         <w:rPr>
-          <w:rFonts w:ascii="Arial" w:eastAsia="SimSun" w:hAnsi="Arial" w:cs="Arial" w:hint="eastAsia"/>
+          <w:rFonts w:ascii="Arial" w:eastAsia="宋体" w:hAnsi="Arial" w:cs="Arial" w:hint="eastAsia"/>
         </w:rPr>
         <w:t>开发板中的</w:t>
       </w:r>
       <w:r>
         <w:rPr>
-          <w:rFonts w:ascii="Arial" w:eastAsia="SimSun" w:hAnsi="Arial" w:cs="Arial" w:hint="eastAsia"/>
+          <w:rFonts w:ascii="Arial" w:eastAsia="宋体" w:hAnsi="Arial" w:cs="Arial" w:hint="eastAsia"/>
         </w:rPr>
         <w:t>ARM</w:t>
       </w:r>
       <w:r>
         <w:rPr>
-          <w:rFonts w:ascii="Arial" w:eastAsia="SimSun" w:hAnsi="Arial" w:cs="Arial" w:hint="eastAsia"/>
+          <w:rFonts w:ascii="Arial" w:eastAsia="宋体" w:hAnsi="Arial" w:cs="Arial" w:hint="eastAsia"/>
         </w:rPr>
         <w:t>处理器，</w:t>
       </w:r>
       <w:r>
         <w:rPr>
-          <w:rFonts w:ascii="Arial" w:eastAsia="SimSun" w:hAnsi="Arial" w:cs="Arial" w:hint="eastAsia"/>
+          <w:rFonts w:ascii="Arial" w:eastAsia="宋体" w:hAnsi="Arial" w:cs="Arial" w:hint="eastAsia"/>
         </w:rPr>
         <w:t>控制</w:t>
       </w:r>
       <w:r>
         <w:rPr>
-          <w:rFonts w:ascii="Arial" w:eastAsia="SimSun" w:hAnsi="Arial" w:cs="Arial" w:hint="eastAsia"/>
+          <w:rFonts w:ascii="Arial" w:eastAsia="宋体" w:hAnsi="Arial" w:cs="Arial" w:hint="eastAsia"/>
         </w:rPr>
         <w:t>DAC</w:t>
       </w:r>
       <w:r>
         <w:rPr>
-          <w:rFonts w:ascii="Arial" w:eastAsia="SimSun" w:hAnsi="Arial" w:cs="Arial" w:hint="eastAsia"/>
+          <w:rFonts w:ascii="Arial" w:eastAsia="宋体" w:hAnsi="Arial" w:cs="Arial" w:hint="eastAsia"/>
         </w:rPr>
         <w:t>外设输出幅度可调、频率可调的正弦波，同时利用</w:t>
       </w:r>
       <w:r>
         <w:rPr>
-          <w:rFonts w:ascii="Arial" w:eastAsia="SimSun" w:hAnsi="Arial" w:cs="Arial" w:hint="eastAsia"/>
+          <w:rFonts w:ascii="Arial" w:eastAsia="宋体" w:hAnsi="Arial" w:cs="Arial" w:hint="eastAsia"/>
         </w:rPr>
         <w:t>双通道</w:t>
       </w:r>
       <w:r>
         <w:rPr>
-          <w:rFonts w:ascii="Arial" w:eastAsia="SimSun" w:hAnsi="Arial" w:cs="Arial" w:hint="eastAsia"/>
+          <w:rFonts w:ascii="Arial" w:eastAsia="宋体" w:hAnsi="Arial" w:cs="Arial" w:hint="eastAsia"/>
         </w:rPr>
         <w:t>ADC</w:t>
       </w:r>
       <w:r>
         <w:rPr>
-          <w:rFonts w:ascii="Arial" w:eastAsia="SimSun" w:hAnsi="Arial" w:cs="Arial" w:hint="eastAsia"/>
+          <w:rFonts w:ascii="Arial" w:eastAsia="宋体" w:hAnsi="Arial" w:cs="Arial" w:hint="eastAsia"/>
         </w:rPr>
         <w:t>外设</w:t>
       </w:r>
       <w:r>
         <w:rPr>
-          <w:rFonts w:ascii="Arial" w:eastAsia="SimSun" w:hAnsi="Arial" w:cs="Arial" w:hint="eastAsia"/>
+          <w:rFonts w:ascii="Arial" w:eastAsia="宋体" w:hAnsi="Arial" w:cs="Arial" w:hint="eastAsia"/>
         </w:rPr>
         <w:t>读取</w:t>
       </w:r>
       <w:r>
         <w:rPr>
-          <w:rFonts w:ascii="Arial" w:eastAsia="SimSun" w:hAnsi="Arial" w:cs="Arial" w:hint="eastAsia"/>
+          <w:rFonts w:ascii="Arial" w:eastAsia="宋体" w:hAnsi="Arial" w:cs="Arial" w:hint="eastAsia"/>
         </w:rPr>
         <w:t>电压</w:t>
       </w:r>
       <w:r>
         <w:rPr>
-          <w:rFonts w:ascii="Arial" w:eastAsia="SimSun" w:hAnsi="Arial" w:cs="Arial" w:hint="eastAsia"/>
+          <w:rFonts w:ascii="Arial" w:eastAsia="宋体" w:hAnsi="Arial" w:cs="Arial" w:hint="eastAsia"/>
         </w:rPr>
         <w:t>数据，经</w:t>
       </w:r>
       <w:r>
         <w:rPr>
-          <w:rFonts w:ascii="Arial" w:eastAsia="SimSun" w:hAnsi="Arial" w:cs="Arial" w:hint="eastAsia"/>
+          <w:rFonts w:ascii="Arial" w:eastAsia="宋体" w:hAnsi="Arial" w:cs="Arial" w:hint="eastAsia"/>
         </w:rPr>
         <w:t>FFT</w:t>
       </w:r>
       <w:r>
         <w:rPr>
-          <w:rFonts w:ascii="Arial" w:eastAsia="SimSun" w:hAnsi="Arial" w:cs="Arial" w:hint="eastAsia"/>
+          <w:rFonts w:ascii="Arial" w:eastAsia="宋体" w:hAnsi="Arial" w:cs="Arial" w:hint="eastAsia"/>
         </w:rPr>
         <w:t>变换后提取</w:t>
       </w:r>
       <w:r>
         <w:rPr>
-          <w:rFonts w:ascii="Arial" w:eastAsia="SimSun" w:hAnsi="Arial" w:cs="Arial" w:hint="eastAsia"/>
+          <w:rFonts w:ascii="Arial" w:eastAsia="宋体" w:hAnsi="Arial" w:cs="Arial" w:hint="eastAsia"/>
         </w:rPr>
         <w:t>待测无源器件端口</w:t>
       </w:r>
       <w:r>
         <w:rPr>
-          <w:rFonts w:ascii="Arial" w:eastAsia="SimSun" w:hAnsi="Arial" w:cs="Arial" w:hint="eastAsia"/>
+          <w:rFonts w:ascii="Arial" w:eastAsia="宋体" w:hAnsi="Arial" w:cs="Arial" w:hint="eastAsia"/>
         </w:rPr>
         <w:t>电压</w:t>
       </w:r>
       <w:r>
         <w:rPr>
-          <w:rFonts w:ascii="Arial" w:eastAsia="SimSun" w:hAnsi="Arial" w:cs="Arial" w:hint="eastAsia"/>
+          <w:rFonts w:ascii="Arial" w:eastAsia="宋体" w:hAnsi="Arial" w:cs="Arial" w:hint="eastAsia"/>
         </w:rPr>
         <w:t>的幅度与相位参数</w:t>
       </w:r>
       <w:r>
         <w:rPr>
-          <w:rFonts w:ascii="Arial" w:eastAsia="SimSun" w:hAnsi="Arial" w:cs="Arial" w:hint="eastAsia"/>
+          <w:rFonts w:ascii="Arial" w:eastAsia="宋体" w:hAnsi="Arial" w:cs="Arial" w:hint="eastAsia"/>
         </w:rPr>
         <w:t>，</w:t>
       </w:r>
       <w:r>
         <w:rPr>
-          <w:rFonts w:ascii="Arial" w:eastAsia="SimSun" w:hAnsi="Arial" w:cs="Arial" w:hint="eastAsia"/>
+          <w:rFonts w:ascii="Arial" w:eastAsia="宋体" w:hAnsi="Arial" w:cs="Arial" w:hint="eastAsia"/>
         </w:rPr>
         <w:t>进一步</w:t>
       </w:r>
       <w:r>
         <w:rPr>
-          <w:rFonts w:ascii="Arial" w:eastAsia="SimSun" w:hAnsi="Arial" w:cs="Arial" w:hint="eastAsia"/>
+          <w:rFonts w:ascii="Arial" w:eastAsia="宋体" w:hAnsi="Arial" w:cs="Arial" w:hint="eastAsia"/>
         </w:rPr>
         <w:t>分析</w:t>
       </w:r>
       <w:r>
         <w:rPr>
-          <w:rFonts w:ascii="Arial" w:eastAsia="SimSun" w:hAnsi="Arial" w:cs="Arial" w:hint="eastAsia"/>
+          <w:rFonts w:ascii="Arial" w:eastAsia="宋体" w:hAnsi="Arial" w:cs="Arial" w:hint="eastAsia"/>
         </w:rPr>
         <w:t>得到无源器件参数</w:t>
       </w:r>
       <w:r>
         <w:rPr>
-          <w:rFonts w:ascii="Arial" w:eastAsia="SimSun" w:hAnsi="Arial" w:cs="Arial" w:hint="eastAsia"/>
+          <w:rFonts w:ascii="Arial" w:eastAsia="宋体" w:hAnsi="Arial" w:cs="Arial" w:hint="eastAsia"/>
         </w:rPr>
         <w:t>。该项目预期</w:t>
       </w:r>
       <w:r>
         <w:rPr>
-          <w:rFonts w:ascii="SimSun" w:eastAsia="SimSun" w:hAnsi="SimSun" w:hint="eastAsia"/>
+          <w:rFonts w:ascii="宋体" w:eastAsia="宋体" w:hAnsi="宋体" w:hint="eastAsia"/>
         </w:rPr>
         <w:t>支持</w:t>
       </w:r>
       <w:r>
         <w:rPr>
-          <w:rFonts w:ascii="SimSun" w:eastAsia="SimSun" w:hAnsi="SimSun" w:hint="eastAsia"/>
+          <w:rFonts w:ascii="宋体" w:eastAsia="宋体" w:hAnsi="宋体" w:hint="eastAsia"/>
         </w:rPr>
         <w:t>串口</w:t>
       </w:r>
       <w:r>
         <w:rPr>
-          <w:rFonts w:ascii="SimSun" w:eastAsia="SimSun" w:hAnsi="SimSun" w:hint="eastAsia"/>
+          <w:rFonts w:ascii="宋体" w:eastAsia="宋体" w:hAnsi="宋体" w:hint="eastAsia"/>
         </w:rPr>
         <w:t>调试</w:t>
       </w:r>
       <w:r>
         <w:rPr>
-          <w:rFonts w:ascii="SimSun" w:eastAsia="SimSun" w:hAnsi="SimSun" w:hint="eastAsia"/>
+          <w:rFonts w:ascii="宋体" w:eastAsia="宋体" w:hAnsi="宋体" w:hint="eastAsia"/>
         </w:rPr>
         <w:t>功能</w:t>
       </w:r>
       <w:r>
         <w:rPr>
-          <w:rFonts w:ascii="SimSun" w:eastAsia="SimSun" w:hAnsi="SimSun" w:hint="eastAsia"/>
+          <w:rFonts w:ascii="宋体" w:eastAsia="宋体" w:hAnsi="宋体" w:hint="eastAsia"/>
         </w:rPr>
         <w:t>，初步计划利用串口</w:t>
       </w:r>
       <w:r>
         <w:rPr>
-          <w:rFonts w:ascii="SimSun" w:eastAsia="SimSun" w:hAnsi="SimSun" w:hint="eastAsia"/>
+          <w:rFonts w:ascii="宋体" w:eastAsia="宋体" w:hAnsi="宋体" w:hint="eastAsia"/>
         </w:rPr>
         <w:t>打印</w:t>
       </w:r>
       <w:r>
         <w:rPr>
-          <w:rFonts w:ascii="SimSun" w:eastAsia="SimSun" w:hAnsi="SimSun" w:hint="eastAsia"/>
+          <w:rFonts w:ascii="宋体" w:eastAsia="宋体" w:hAnsi="宋体" w:hint="eastAsia"/>
         </w:rPr>
         <w:t>无源器件参数；若项目进展顺利，可以考虑开发其他显示方式。</w:t>
       </w:r>
     </w:p>
     <w:p>
       <w:pPr>
-        <w:spacing w:line="276" w:lineRule="auto"/>
         <w:ind w:firstLine="420"/>
         <w:rPr>
-          <w:rFonts w:ascii="Arial" w:eastAsia="SimSun" w:hAnsi="Arial" w:cs="Arial"/>
-        </w:rPr>
-      </w:pPr>
-      <w:r>
-        <w:rPr>
-          <w:rFonts w:ascii="SimSun" w:eastAsia="SimSun" w:hAnsi="SimSun" w:hint="eastAsia"/>
+          <w:rFonts w:ascii="Arial" w:eastAsia="宋体" w:hAnsi="Arial" w:cs="Arial"/>
+        </w:rPr>
+      </w:pPr>
+      <w:r>
+        <w:rPr>
+          <w:rFonts w:ascii="宋体" w:eastAsia="宋体" w:hAnsi="宋体" w:hint="eastAsia"/>
         </w:rPr>
         <w:t>值得称道的是：该系统无需提前判断所测元件为感性/容性元件，而直接测量得到阻抗参数</w:t>
       </w:r>
       <w:r>
         <w:rPr>
-          <w:rFonts w:ascii="SimSun" w:eastAsia="SimSun" w:hAnsi="SimSun" w:hint="eastAsia"/>
+          <w:rFonts w:ascii="宋体" w:eastAsia="宋体" w:hAnsi="宋体" w:hint="eastAsia"/>
         </w:rPr>
         <w:t>，避免了用户测量时重复切换状态的麻烦</w:t>
       </w:r>
       <w:r>
         <w:rPr>
-          <w:rFonts w:ascii="SimSun" w:eastAsia="SimSun" w:hAnsi="SimSun" w:hint="eastAsia"/>
+          <w:rFonts w:ascii="宋体" w:eastAsia="宋体" w:hAnsi="宋体" w:hint="eastAsia"/>
         </w:rPr>
         <w:t>。</w:t>
       </w:r>
@@ -280,16 +277,16 @@
     <w:p>
       <w:pPr>
         <w:pStyle w:val="2"/>
-        <w:spacing w:line="276" w:lineRule="auto"/>
-        <w:rPr>
-          <w:rFonts w:ascii="SimHei" w:eastAsia="SimHei" w:hAnsi="SimHei"/>
+        <w:spacing w:line="240" w:lineRule="auto"/>
+        <w:rPr>
+          <w:rFonts w:ascii="黑体" w:eastAsia="黑体" w:hAnsi="黑体"/>
           <w:sz w:val="24"/>
           <w:szCs w:val="28"/>
         </w:rPr>
       </w:pPr>
       <w:r>
         <w:rPr>
-          <w:rFonts w:ascii="SimHei" w:eastAsia="SimHei" w:hAnsi="SimHei" w:hint="eastAsia"/>
+          <w:rFonts w:ascii="黑体" w:eastAsia="黑体" w:hAnsi="黑体" w:hint="eastAsia"/>
           <w:sz w:val="24"/>
           <w:szCs w:val="28"/>
         </w:rPr>
@@ -299,9 +296,9 @@
     <w:p>
       <w:pPr>
         <w:pStyle w:val="3"/>
-        <w:spacing w:line="276" w:lineRule="auto"/>
-        <w:rPr>
-          <w:rFonts w:ascii="SimHei" w:eastAsia="SimHei" w:hAnsi="SimHei"/>
+        <w:spacing w:line="240" w:lineRule="auto"/>
+        <w:rPr>
+          <w:rFonts w:ascii="黑体" w:eastAsia="黑体" w:hAnsi="黑体"/>
           <w:b w:val="0"/>
           <w:sz w:val="24"/>
           <w:szCs w:val="24"/>
@@ -309,7 +306,7 @@
       </w:pPr>
       <w:r>
         <w:rPr>
-          <w:rFonts w:ascii="SimHei" w:eastAsia="SimHei" w:hAnsi="SimHei" w:hint="eastAsia"/>
+          <w:rFonts w:ascii="黑体" w:eastAsia="黑体" w:hAnsi="黑体" w:hint="eastAsia"/>
           <w:b w:val="0"/>
           <w:sz w:val="24"/>
           <w:szCs w:val="24"/>
@@ -318,7 +315,7 @@
       </w:r>
       <w:r>
         <w:rPr>
-          <w:rFonts w:ascii="SimHei" w:eastAsia="SimHei" w:hAnsi="SimHei" w:hint="eastAsia"/>
+          <w:rFonts w:ascii="黑体" w:eastAsia="黑体" w:hAnsi="黑体" w:hint="eastAsia"/>
           <w:b w:val="0"/>
           <w:sz w:val="24"/>
           <w:szCs w:val="24"/>
@@ -327,7 +324,7 @@
       </w:r>
       <w:r>
         <w:rPr>
-          <w:rFonts w:ascii="SimHei" w:eastAsia="SimHei" w:hAnsi="SimHei" w:hint="eastAsia"/>
+          <w:rFonts w:ascii="黑体" w:eastAsia="黑体" w:hAnsi="黑体" w:hint="eastAsia"/>
           <w:b w:val="0"/>
           <w:sz w:val="24"/>
           <w:szCs w:val="24"/>
@@ -337,48 +334,60 @@
     </w:p>
     <w:p>
       <w:pPr>
-        <w:spacing w:line="276" w:lineRule="auto"/>
         <w:ind w:firstLine="420"/>
         <w:rPr>
-          <w:rFonts w:ascii="SimSun" w:eastAsia="SimSun" w:hAnsi="SimSun"/>
-        </w:rPr>
-      </w:pPr>
-      <w:r>
-        <w:rPr>
-          <w:rFonts w:ascii="SimSun" w:eastAsia="SimSun" w:hAnsi="SimSun" w:hint="eastAsia"/>
-        </w:rPr>
-        <w:t>设计采用矢量比例法</w:t>
-      </w:r>
-      <w:r>
-        <w:rPr>
-          <w:rFonts w:ascii="SimSun" w:eastAsia="SimSun" w:hAnsi="SimSun" w:hint="eastAsia"/>
-        </w:rPr>
-        <w:t>实现对电感、电阻、电</w:t>
-      </w:r>
-      <w:r>
-        <w:rPr>
-          <w:rFonts w:ascii="SimSun" w:eastAsia="SimSun" w:hAnsi="SimSun" w:hint="eastAsia"/>
+          <w:rFonts w:ascii="宋体" w:eastAsia="宋体" w:hAnsi="宋体"/>
+        </w:rPr>
+      </w:pPr>
+      <w:r>
+        <w:rPr>
+          <w:rFonts w:ascii="宋体" w:eastAsia="宋体" w:hAnsi="宋体" w:hint="eastAsia"/>
+        </w:rPr>
+        <w:t>设计采用矢量比例</w:t>
+      </w:r>
+      <w:proofErr w:type="gramStart"/>
+      <w:r>
+        <w:rPr>
+          <w:rFonts w:ascii="宋体" w:eastAsia="宋体" w:hAnsi="宋体" w:hint="eastAsia"/>
+        </w:rPr>
+        <w:t>法</w:t>
+      </w:r>
+      <w:r>
+        <w:rPr>
+          <w:rFonts w:ascii="宋体" w:eastAsia="宋体" w:hAnsi="宋体" w:hint="eastAsia"/>
+        </w:rPr>
+        <w:t>实现</w:t>
+      </w:r>
+      <w:proofErr w:type="gramEnd"/>
+      <w:r>
+        <w:rPr>
+          <w:rFonts w:ascii="宋体" w:eastAsia="宋体" w:hAnsi="宋体" w:hint="eastAsia"/>
+        </w:rPr>
+        <w:t>对电感、电阻、电</w:t>
+      </w:r>
+      <w:r>
+        <w:rPr>
+          <w:rFonts w:ascii="宋体" w:eastAsia="宋体" w:hAnsi="宋体" w:hint="eastAsia"/>
         </w:rPr>
         <w:t>容的测量</w:t>
       </w:r>
       <w:r>
         <w:rPr>
-          <w:rFonts w:ascii="SimSun" w:eastAsia="SimSun" w:hAnsi="SimSun" w:hint="eastAsia"/>
+          <w:rFonts w:ascii="宋体" w:eastAsia="宋体" w:hAnsi="宋体" w:hint="eastAsia"/>
         </w:rPr>
         <w:t>。</w:t>
       </w:r>
     </w:p>
     <w:p>
       <w:pPr>
-        <w:spacing w:line="276" w:lineRule="auto"/>
         <w:jc w:val="center"/>
         <w:rPr>
-          <w:rFonts w:ascii="SimSun" w:eastAsia="SimSun" w:hAnsi="SimSun" w:hint="eastAsia"/>
-        </w:rPr>
-      </w:pPr>
-      <w:r>
-        <w:rPr>
-          <w:rFonts w:ascii="SimSun" w:eastAsia="SimSun" w:hAnsi="SimSun" w:hint="eastAsia"/>
+          <w:rFonts w:ascii="宋体" w:eastAsia="宋体" w:hAnsi="宋体"/>
+        </w:rPr>
+      </w:pPr>
+      <w:r>
+        <w:rPr>
+          <w:rFonts w:ascii="宋体" w:eastAsia="宋体" w:hAnsi="宋体" w:hint="eastAsia"/>
           <w:noProof/>
         </w:rPr>
         <w:drawing>
@@ -435,35 +444,34 @@
     </w:p>
     <w:p>
       <w:pPr>
-        <w:spacing w:line="276" w:lineRule="auto"/>
         <w:jc w:val="center"/>
         <w:rPr>
-          <w:rFonts w:ascii="SimHei" w:eastAsia="SimHei" w:hAnsi="SimHei" w:hint="eastAsia"/>
-        </w:rPr>
-      </w:pPr>
-      <w:r>
-        <w:rPr>
-          <w:rFonts w:ascii="SimHei" w:eastAsia="SimHei" w:hAnsi="SimHei" w:hint="eastAsia"/>
+          <w:rFonts w:ascii="黑体" w:eastAsia="黑体" w:hAnsi="黑体"/>
+        </w:rPr>
+      </w:pPr>
+      <w:r>
+        <w:rPr>
+          <w:rFonts w:ascii="黑体" w:eastAsia="黑体" w:hAnsi="黑体" w:hint="eastAsia"/>
+          <w:sz w:val="21"/>
         </w:rPr>
         <w:t>图1 测试电路原理图</w:t>
       </w:r>
     </w:p>
     <w:p>
       <w:pPr>
-        <w:spacing w:line="276" w:lineRule="auto"/>
-        <w:rPr>
-          <w:rFonts w:ascii="Arial" w:eastAsia="SimSun" w:hAnsi="Arial" w:cs="Arial" w:hint="eastAsia"/>
-        </w:rPr>
-      </w:pPr>
-      <w:r>
-        <w:rPr>
-          <w:rFonts w:ascii="SimSun" w:eastAsia="SimSun" w:hAnsi="SimSun"/>
+        <w:rPr>
+          <w:rFonts w:ascii="Arial" w:eastAsia="宋体" w:hAnsi="Arial" w:cs="Arial"/>
+        </w:rPr>
+      </w:pPr>
+      <w:r>
+        <w:rPr>
+          <w:rFonts w:ascii="宋体" w:eastAsia="宋体" w:hAnsi="宋体"/>
         </w:rPr>
         <w:tab/>
       </w:r>
       <w:r>
         <w:rPr>
-          <w:rFonts w:ascii="SimSun" w:eastAsia="SimSun" w:hAnsi="SimSun" w:hint="eastAsia"/>
+          <w:rFonts w:ascii="宋体" w:eastAsia="宋体" w:hAnsi="宋体" w:hint="eastAsia"/>
         </w:rPr>
         <w:t>由上图所示，</w:t>
       </w:r>
@@ -472,7 +480,7 @@
           <m:sSubPr>
             <m:ctrlPr>
               <w:rPr>
-                <w:rFonts w:ascii="Cambria Math" w:eastAsia="SimSun" w:hAnsi="Cambria Math"/>
+                <w:rFonts w:ascii="Cambria Math" w:eastAsia="宋体" w:hAnsi="Cambria Math"/>
                 <w:i/>
               </w:rPr>
             </m:ctrlPr>
@@ -480,7 +488,7 @@
           <m:e>
             <m:r>
               <w:rPr>
-                <w:rFonts w:ascii="Cambria Math" w:eastAsia="SimSun" w:hAnsi="Cambria Math"/>
+                <w:rFonts w:ascii="Cambria Math" w:eastAsia="宋体" w:hAnsi="Cambria Math"/>
               </w:rPr>
               <m:t>Z</m:t>
             </m:r>
@@ -488,7 +496,7 @@
           <m:sub>
             <m:r>
               <w:rPr>
-                <w:rFonts w:ascii="Cambria Math" w:eastAsia="SimSun" w:hAnsi="Cambria Math"/>
+                <w:rFonts w:ascii="Cambria Math" w:eastAsia="宋体" w:hAnsi="Cambria Math"/>
               </w:rPr>
               <m:t>0</m:t>
             </m:r>
@@ -497,7 +505,7 @@
       </m:oMath>
       <w:r>
         <w:rPr>
-          <w:rFonts w:ascii="SimSun" w:eastAsia="SimSun" w:hAnsi="SimSun" w:hint="eastAsia"/>
+          <w:rFonts w:ascii="宋体" w:eastAsia="宋体" w:hAnsi="宋体" w:hint="eastAsia"/>
         </w:rPr>
         <w:t>为已知精确参数的阻抗，</w:t>
       </w:r>
@@ -506,7 +514,7 @@
           <m:sSubPr>
             <m:ctrlPr>
               <w:rPr>
-                <w:rFonts w:ascii="Cambria Math" w:eastAsia="SimSun" w:hAnsi="Cambria Math"/>
+                <w:rFonts w:ascii="Cambria Math" w:eastAsia="宋体" w:hAnsi="Cambria Math"/>
                 <w:i/>
               </w:rPr>
             </m:ctrlPr>
@@ -514,7 +522,7 @@
           <m:e>
             <m:r>
               <w:rPr>
-                <w:rFonts w:ascii="Cambria Math" w:eastAsia="SimSun" w:hAnsi="Cambria Math"/>
+                <w:rFonts w:ascii="Cambria Math" w:eastAsia="宋体" w:hAnsi="Cambria Math"/>
               </w:rPr>
               <m:t>Z</m:t>
             </m:r>
@@ -522,7 +530,7 @@
           <m:sub>
             <m:r>
               <w:rPr>
-                <w:rFonts w:ascii="Cambria Math" w:eastAsia="SimSun" w:hAnsi="Cambria Math"/>
+                <w:rFonts w:ascii="Cambria Math" w:eastAsia="宋体" w:hAnsi="Cambria Math"/>
               </w:rPr>
               <m:t>x</m:t>
             </m:r>
@@ -531,43 +539,43 @@
       </m:oMath>
       <w:r>
         <w:rPr>
-          <w:rFonts w:ascii="SimSun" w:eastAsia="SimSun" w:hAnsi="SimSun" w:hint="eastAsia"/>
+          <w:rFonts w:ascii="宋体" w:eastAsia="宋体" w:hAnsi="宋体" w:hint="eastAsia"/>
         </w:rPr>
         <w:t>为待测参数的阻抗，</w:t>
       </w:r>
       <w:r>
         <w:rPr>
-          <w:rFonts w:ascii="Arial" w:eastAsia="SimSun" w:hAnsi="Arial" w:cs="Arial"/>
+          <w:rFonts w:ascii="Arial" w:eastAsia="宋体" w:hAnsi="Arial" w:cs="Arial"/>
         </w:rPr>
         <w:t>ADC1</w:t>
       </w:r>
       <w:r>
         <w:rPr>
-          <w:rFonts w:ascii="Arial" w:eastAsia="SimSun" w:hAnsi="Arial" w:cs="Arial" w:hint="eastAsia"/>
+          <w:rFonts w:ascii="Arial" w:eastAsia="宋体" w:hAnsi="Arial" w:cs="Arial" w:hint="eastAsia"/>
         </w:rPr>
         <w:t>为</w:t>
       </w:r>
       <w:r>
         <w:rPr>
-          <w:rFonts w:ascii="Arial" w:eastAsia="SimSun" w:hAnsi="Arial" w:cs="Arial" w:hint="eastAsia"/>
+          <w:rFonts w:ascii="Arial" w:eastAsia="宋体" w:hAnsi="Arial" w:cs="Arial" w:hint="eastAsia"/>
         </w:rPr>
         <w:t>ADC</w:t>
       </w:r>
       <w:r>
         <w:rPr>
-          <w:rFonts w:ascii="Arial" w:eastAsia="SimSun" w:hAnsi="Arial" w:cs="Arial" w:hint="eastAsia"/>
+          <w:rFonts w:ascii="Arial" w:eastAsia="宋体" w:hAnsi="Arial" w:cs="Arial" w:hint="eastAsia"/>
         </w:rPr>
         <w:t>外设的通道</w:t>
       </w:r>
       <w:r>
         <w:rPr>
-          <w:rFonts w:ascii="Arial" w:eastAsia="SimSun" w:hAnsi="Arial" w:cs="Arial" w:hint="eastAsia"/>
+          <w:rFonts w:ascii="Arial" w:eastAsia="宋体" w:hAnsi="Arial" w:cs="Arial" w:hint="eastAsia"/>
         </w:rPr>
         <w:t>1</w:t>
       </w:r>
       <w:r>
         <w:rPr>
-          <w:rFonts w:ascii="Arial" w:eastAsia="SimSun" w:hAnsi="Arial" w:cs="Arial" w:hint="eastAsia"/>
+          <w:rFonts w:ascii="Arial" w:eastAsia="宋体" w:hAnsi="Arial" w:cs="Arial" w:hint="eastAsia"/>
         </w:rPr>
         <w:t>，测得电压</w:t>
       </w:r>
@@ -576,7 +584,7 @@
           <m:sSubPr>
             <m:ctrlPr>
               <w:rPr>
-                <w:rFonts w:ascii="Cambria Math" w:eastAsia="SimSun" w:hAnsi="Cambria Math"/>
+                <w:rFonts w:ascii="Cambria Math" w:eastAsia="宋体" w:hAnsi="Cambria Math"/>
                 <w:i/>
               </w:rPr>
             </m:ctrlPr>
@@ -584,7 +592,7 @@
           <m:e>
             <m:r>
               <w:rPr>
-                <w:rFonts w:ascii="Cambria Math" w:eastAsia="SimSun" w:hAnsi="Cambria Math"/>
+                <w:rFonts w:ascii="Cambria Math" w:eastAsia="宋体" w:hAnsi="Cambria Math"/>
               </w:rPr>
               <m:t>V</m:t>
             </m:r>
@@ -592,7 +600,7 @@
           <m:sub>
             <m:r>
               <w:rPr>
-                <w:rFonts w:ascii="Cambria Math" w:eastAsia="SimSun" w:hAnsi="Cambria Math"/>
+                <w:rFonts w:ascii="Cambria Math" w:eastAsia="宋体" w:hAnsi="Cambria Math"/>
               </w:rPr>
               <m:t>1</m:t>
             </m:r>
@@ -601,58 +609,52 @@
       </m:oMath>
       <w:r>
         <w:rPr>
-          <w:rFonts w:ascii="Arial" w:eastAsia="SimSun" w:hAnsi="Arial" w:cs="Arial" w:hint="eastAsia"/>
+          <w:rFonts w:ascii="Arial" w:eastAsia="宋体" w:hAnsi="Arial" w:cs="Arial" w:hint="eastAsia"/>
         </w:rPr>
         <w:t>；</w:t>
       </w:r>
       <w:r>
         <w:rPr>
-          <w:rFonts w:ascii="Arial" w:eastAsia="SimSun" w:hAnsi="Arial" w:cs="Arial" w:hint="eastAsia"/>
+          <w:rFonts w:ascii="Arial" w:eastAsia="宋体" w:hAnsi="Arial" w:cs="Arial" w:hint="eastAsia"/>
         </w:rPr>
         <w:t>ADC2</w:t>
       </w:r>
       <w:r>
         <w:rPr>
-          <w:rFonts w:ascii="Arial" w:eastAsia="SimSun" w:hAnsi="Arial" w:cs="Arial" w:hint="eastAsia"/>
+          <w:rFonts w:ascii="Arial" w:eastAsia="宋体" w:hAnsi="Arial" w:cs="Arial" w:hint="eastAsia"/>
         </w:rPr>
         <w:t>为</w:t>
       </w:r>
       <w:r>
         <w:rPr>
-          <w:rFonts w:ascii="Arial" w:eastAsia="SimSun" w:hAnsi="Arial" w:cs="Arial" w:hint="eastAsia"/>
+          <w:rFonts w:ascii="Arial" w:eastAsia="宋体" w:hAnsi="Arial" w:cs="Arial" w:hint="eastAsia"/>
         </w:rPr>
         <w:t>ADC</w:t>
       </w:r>
       <w:r>
         <w:rPr>
-          <w:rFonts w:ascii="Arial" w:eastAsia="SimSun" w:hAnsi="Arial" w:cs="Arial" w:hint="eastAsia"/>
+          <w:rFonts w:ascii="Arial" w:eastAsia="宋体" w:hAnsi="Arial" w:cs="Arial" w:hint="eastAsia"/>
         </w:rPr>
         <w:t>外设的通道</w:t>
       </w:r>
       <w:r>
         <w:rPr>
-          <w:rFonts w:ascii="Arial" w:eastAsia="SimSun" w:hAnsi="Arial" w:cs="Arial" w:hint="eastAsia"/>
+          <w:rFonts w:ascii="Arial" w:eastAsia="宋体" w:hAnsi="Arial" w:cs="Arial" w:hint="eastAsia"/>
         </w:rPr>
         <w:t>2</w:t>
       </w:r>
       <w:r>
         <w:rPr>
-          <w:rFonts w:ascii="Arial" w:eastAsia="SimSun" w:hAnsi="Arial" w:cs="Arial" w:hint="eastAsia"/>
-        </w:rPr>
-        <w:t>，</w:t>
-      </w:r>
-      <w:r>
-        <w:rPr>
-          <w:rFonts w:ascii="Arial" w:eastAsia="SimSun" w:hAnsi="Arial" w:cs="Arial" w:hint="eastAsia"/>
-        </w:rPr>
-        <w:t>测得电压</w:t>
+          <w:rFonts w:ascii="Arial" w:eastAsia="宋体" w:hAnsi="Arial" w:cs="Arial" w:hint="eastAsia"/>
+        </w:rPr>
+        <w:t>，测得电压</w:t>
       </w:r>
       <m:oMath>
         <m:sSub>
           <m:sSubPr>
             <m:ctrlPr>
               <w:rPr>
-                <w:rFonts w:ascii="Cambria Math" w:eastAsia="SimSun" w:hAnsi="Cambria Math"/>
+                <w:rFonts w:ascii="Cambria Math" w:eastAsia="宋体" w:hAnsi="Cambria Math"/>
                 <w:i/>
               </w:rPr>
             </m:ctrlPr>
@@ -660,7 +662,7 @@
           <m:e>
             <m:r>
               <w:rPr>
-                <w:rFonts w:ascii="Cambria Math" w:eastAsia="SimSun" w:hAnsi="Cambria Math"/>
+                <w:rFonts w:ascii="Cambria Math" w:eastAsia="宋体" w:hAnsi="Cambria Math"/>
               </w:rPr>
               <m:t>V</m:t>
             </m:r>
@@ -668,7 +670,7 @@
           <m:sub>
             <m:r>
               <w:rPr>
-                <w:rFonts w:ascii="Cambria Math" w:eastAsia="SimSun" w:hAnsi="Cambria Math"/>
+                <w:rFonts w:ascii="Cambria Math" w:eastAsia="宋体" w:hAnsi="Cambria Math"/>
               </w:rPr>
               <m:t>2</m:t>
             </m:r>
@@ -677,22 +679,21 @@
       </m:oMath>
       <w:r>
         <w:rPr>
-          <w:rFonts w:ascii="Arial" w:eastAsia="SimSun" w:hAnsi="Arial" w:cs="Arial" w:hint="eastAsia"/>
+          <w:rFonts w:ascii="Arial" w:eastAsia="宋体" w:hAnsi="Arial" w:cs="Arial" w:hint="eastAsia"/>
         </w:rPr>
         <w:t>。</w:t>
       </w:r>
       <w:r>
         <w:rPr>
-          <w:rFonts w:ascii="Arial" w:eastAsia="SimSun" w:hAnsi="Arial" w:cs="Arial" w:hint="eastAsia"/>
+          <w:rFonts w:ascii="Arial" w:eastAsia="宋体" w:hAnsi="Arial" w:cs="Arial" w:hint="eastAsia"/>
         </w:rPr>
         <w:t>不难得出以下关系：</w:t>
       </w:r>
     </w:p>
     <w:p>
       <w:pPr>
-        <w:spacing w:line="276" w:lineRule="auto"/>
-        <w:rPr>
-          <w:rFonts w:ascii="Arial" w:eastAsia="SimSun" w:hAnsi="Arial" w:cs="Arial" w:hint="eastAsia"/>
+        <w:rPr>
+          <w:rFonts w:ascii="Arial" w:eastAsia="宋体" w:hAnsi="Arial" w:cs="Arial"/>
           <w:i/>
         </w:rPr>
       </w:pPr>
@@ -702,7 +703,7 @@
             <m:fPr>
               <m:ctrlPr>
                 <w:rPr>
-                  <w:rFonts w:ascii="Cambria Math" w:eastAsia="SimSun" w:hAnsi="Cambria Math" w:cs="Arial"/>
+                  <w:rFonts w:ascii="Cambria Math" w:eastAsia="宋体" w:hAnsi="Cambria Math" w:cs="Arial"/>
                   <w:i/>
                 </w:rPr>
               </m:ctrlPr>
@@ -712,7 +713,7 @@
                 <m:sSubPr>
                   <m:ctrlPr>
                     <w:rPr>
-                      <w:rFonts w:ascii="Cambria Math" w:eastAsia="SimSun" w:hAnsi="Cambria Math" w:cs="Arial"/>
+                      <w:rFonts w:ascii="Cambria Math" w:eastAsia="宋体" w:hAnsi="Cambria Math" w:cs="Arial"/>
                       <w:i/>
                     </w:rPr>
                   </m:ctrlPr>
@@ -720,7 +721,7 @@
                 <m:e>
                   <m:r>
                     <w:rPr>
-                      <w:rFonts w:ascii="Cambria Math" w:eastAsia="SimSun" w:hAnsi="Cambria Math" w:cs="Arial"/>
+                      <w:rFonts w:ascii="Cambria Math" w:eastAsia="宋体" w:hAnsi="Cambria Math" w:cs="Arial"/>
                     </w:rPr>
                     <m:t>V</m:t>
                   </m:r>
@@ -728,7 +729,7 @@
                 <m:sub>
                   <m:r>
                     <w:rPr>
-                      <w:rFonts w:ascii="Cambria Math" w:eastAsia="SimSun" w:hAnsi="Cambria Math" w:cs="Arial"/>
+                      <w:rFonts w:ascii="Cambria Math" w:eastAsia="宋体" w:hAnsi="Cambria Math" w:cs="Arial"/>
                     </w:rPr>
                     <m:t>1</m:t>
                   </m:r>
@@ -740,7 +741,7 @@
                 <m:sSubPr>
                   <m:ctrlPr>
                     <w:rPr>
-                      <w:rFonts w:ascii="Cambria Math" w:eastAsia="SimSun" w:hAnsi="Cambria Math" w:cs="Arial"/>
+                      <w:rFonts w:ascii="Cambria Math" w:eastAsia="宋体" w:hAnsi="Cambria Math" w:cs="Arial"/>
                       <w:i/>
                     </w:rPr>
                   </m:ctrlPr>
@@ -748,7 +749,7 @@
                 <m:e>
                   <m:r>
                     <w:rPr>
-                      <w:rFonts w:ascii="Cambria Math" w:eastAsia="SimSun" w:hAnsi="Cambria Math" w:cs="Arial"/>
+                      <w:rFonts w:ascii="Cambria Math" w:eastAsia="宋体" w:hAnsi="Cambria Math" w:cs="Arial"/>
                     </w:rPr>
                     <m:t>Z</m:t>
                   </m:r>
@@ -756,7 +757,7 @@
                 <m:sub>
                   <m:r>
                     <w:rPr>
-                      <w:rFonts w:ascii="Cambria Math" w:eastAsia="SimSun" w:hAnsi="Cambria Math" w:cs="Arial"/>
+                      <w:rFonts w:ascii="Cambria Math" w:eastAsia="宋体" w:hAnsi="Cambria Math" w:cs="Arial"/>
                     </w:rPr>
                     <m:t>0</m:t>
                   </m:r>
@@ -766,7 +767,7 @@
           </m:f>
           <m:r>
             <w:rPr>
-              <w:rFonts w:ascii="Cambria Math" w:eastAsia="SimSun" w:hAnsi="Cambria Math" w:cs="Arial"/>
+              <w:rFonts w:ascii="Cambria Math" w:eastAsia="宋体" w:hAnsi="Cambria Math" w:cs="Arial"/>
             </w:rPr>
             <m:t>=</m:t>
           </m:r>
@@ -774,7 +775,7 @@
             <m:fPr>
               <m:ctrlPr>
                 <w:rPr>
-                  <w:rFonts w:ascii="Cambria Math" w:eastAsia="SimSun" w:hAnsi="Cambria Math" w:cs="Arial"/>
+                  <w:rFonts w:ascii="Cambria Math" w:eastAsia="宋体" w:hAnsi="Cambria Math" w:cs="Arial"/>
                   <w:i/>
                 </w:rPr>
               </m:ctrlPr>
@@ -784,7 +785,7 @@
                 <m:sSubPr>
                   <m:ctrlPr>
                     <w:rPr>
-                      <w:rFonts w:ascii="Cambria Math" w:eastAsia="SimSun" w:hAnsi="Cambria Math" w:cs="Arial"/>
+                      <w:rFonts w:ascii="Cambria Math" w:eastAsia="宋体" w:hAnsi="Cambria Math" w:cs="Arial"/>
                       <w:i/>
                     </w:rPr>
                   </m:ctrlPr>
@@ -792,7 +793,7 @@
                 <m:e>
                   <m:r>
                     <w:rPr>
-                      <w:rFonts w:ascii="Cambria Math" w:eastAsia="SimSun" w:hAnsi="Cambria Math" w:cs="Arial"/>
+                      <w:rFonts w:ascii="Cambria Math" w:eastAsia="宋体" w:hAnsi="Cambria Math" w:cs="Arial"/>
                     </w:rPr>
                     <m:t>V</m:t>
                   </m:r>
@@ -800,7 +801,7 @@
                 <m:sub>
                   <m:r>
                     <w:rPr>
-                      <w:rFonts w:ascii="Cambria Math" w:eastAsia="SimSun" w:hAnsi="Cambria Math" w:cs="Arial"/>
+                      <w:rFonts w:ascii="Cambria Math" w:eastAsia="宋体" w:hAnsi="Cambria Math" w:cs="Arial"/>
                     </w:rPr>
                     <m:t>2</m:t>
                   </m:r>
@@ -812,7 +813,7 @@
                 <m:sSubPr>
                   <m:ctrlPr>
                     <w:rPr>
-                      <w:rFonts w:ascii="Cambria Math" w:eastAsia="SimSun" w:hAnsi="Cambria Math" w:cs="Arial"/>
+                      <w:rFonts w:ascii="Cambria Math" w:eastAsia="宋体" w:hAnsi="Cambria Math" w:cs="Arial"/>
                       <w:i/>
                     </w:rPr>
                   </m:ctrlPr>
@@ -820,7 +821,7 @@
                 <m:e>
                   <m:r>
                     <w:rPr>
-                      <w:rFonts w:ascii="Cambria Math" w:eastAsia="SimSun" w:hAnsi="Cambria Math" w:cs="Arial"/>
+                      <w:rFonts w:ascii="Cambria Math" w:eastAsia="宋体" w:hAnsi="Cambria Math" w:cs="Arial"/>
                     </w:rPr>
                     <m:t>Z</m:t>
                   </m:r>
@@ -828,7 +829,7 @@
                 <m:sub>
                   <m:r>
                     <w:rPr>
-                      <w:rFonts w:ascii="Cambria Math" w:eastAsia="SimSun" w:hAnsi="Cambria Math" w:cs="Arial"/>
+                      <w:rFonts w:ascii="Cambria Math" w:eastAsia="宋体" w:hAnsi="Cambria Math" w:cs="Arial"/>
                     </w:rPr>
                     <m:t>0</m:t>
                   </m:r>
@@ -836,7 +837,7 @@
               </m:sSub>
               <m:r>
                 <w:rPr>
-                  <w:rFonts w:ascii="Cambria Math" w:eastAsia="SimSun" w:hAnsi="Cambria Math" w:cs="Arial"/>
+                  <w:rFonts w:ascii="Cambria Math" w:eastAsia="宋体" w:hAnsi="Cambria Math" w:cs="Arial"/>
                 </w:rPr>
                 <m:t>+</m:t>
               </m:r>
@@ -844,7 +845,7 @@
                 <m:sSubPr>
                   <m:ctrlPr>
                     <w:rPr>
-                      <w:rFonts w:ascii="Cambria Math" w:eastAsia="SimSun" w:hAnsi="Cambria Math" w:cs="Arial"/>
+                      <w:rFonts w:ascii="Cambria Math" w:eastAsia="宋体" w:hAnsi="Cambria Math" w:cs="Arial"/>
                       <w:i/>
                     </w:rPr>
                   </m:ctrlPr>
@@ -852,7 +853,7 @@
                 <m:e>
                   <m:r>
                     <w:rPr>
-                      <w:rFonts w:ascii="Cambria Math" w:eastAsia="SimSun" w:hAnsi="Cambria Math" w:cs="Arial"/>
+                      <w:rFonts w:ascii="Cambria Math" w:eastAsia="宋体" w:hAnsi="Cambria Math" w:cs="Arial"/>
                     </w:rPr>
                     <m:t>Z</m:t>
                   </m:r>
@@ -860,7 +861,7 @@
                 <m:sub>
                   <m:r>
                     <w:rPr>
-                      <w:rFonts w:ascii="Cambria Math" w:eastAsia="SimSun" w:hAnsi="Cambria Math" w:cs="Arial"/>
+                      <w:rFonts w:ascii="Cambria Math" w:eastAsia="宋体" w:hAnsi="Cambria Math" w:cs="Arial"/>
                     </w:rPr>
                     <m:t>x</m:t>
                   </m:r>
@@ -873,23 +874,21 @@
     </w:p>
     <w:p>
       <w:pPr>
-        <w:spacing w:line="276" w:lineRule="auto"/>
-        <w:rPr>
-          <w:rFonts w:ascii="SimSun" w:eastAsia="SimSun" w:hAnsi="SimSun" w:hint="eastAsia"/>
-        </w:rPr>
-      </w:pPr>
-      <w:r>
-        <w:rPr>
-          <w:rFonts w:ascii="SimSun" w:eastAsia="SimSun" w:hAnsi="SimSun" w:hint="eastAsia"/>
+        <w:rPr>
+          <w:rFonts w:ascii="宋体" w:eastAsia="宋体" w:hAnsi="宋体"/>
+        </w:rPr>
+      </w:pPr>
+      <w:r>
+        <w:rPr>
+          <w:rFonts w:ascii="宋体" w:eastAsia="宋体" w:hAnsi="宋体" w:hint="eastAsia"/>
         </w:rPr>
         <w:t>进一步得到</w:t>
       </w:r>
     </w:p>
     <w:p>
       <w:pPr>
-        <w:spacing w:line="276" w:lineRule="auto"/>
-        <w:rPr>
-          <w:rFonts w:ascii="SimSun" w:eastAsia="SimSun" w:hAnsi="SimSun" w:hint="eastAsia"/>
+        <w:rPr>
+          <w:rFonts w:ascii="宋体" w:eastAsia="宋体" w:hAnsi="宋体"/>
           <w:i/>
         </w:rPr>
       </w:pPr>
@@ -899,7 +898,7 @@
             <m:sSubPr>
               <m:ctrlPr>
                 <w:rPr>
-                  <w:rFonts w:ascii="Cambria Math" w:eastAsia="SimSun" w:hAnsi="Cambria Math"/>
+                  <w:rFonts w:ascii="Cambria Math" w:eastAsia="宋体" w:hAnsi="Cambria Math"/>
                   <w:i/>
                 </w:rPr>
               </m:ctrlPr>
@@ -907,7 +906,7 @@
             <m:e>
               <m:r>
                 <w:rPr>
-                  <w:rFonts w:ascii="Cambria Math" w:eastAsia="SimSun" w:hAnsi="Cambria Math"/>
+                  <w:rFonts w:ascii="Cambria Math" w:eastAsia="宋体" w:hAnsi="Cambria Math"/>
                 </w:rPr>
                 <m:t>Z</m:t>
               </m:r>
@@ -915,7 +914,7 @@
             <m:sub>
               <m:r>
                 <w:rPr>
-                  <w:rFonts w:ascii="Cambria Math" w:eastAsia="SimSun" w:hAnsi="Cambria Math"/>
+                  <w:rFonts w:ascii="Cambria Math" w:eastAsia="宋体" w:hAnsi="Cambria Math"/>
                 </w:rPr>
                 <m:t>x</m:t>
               </m:r>
@@ -923,7 +922,7 @@
           </m:sSub>
           <m:r>
             <w:rPr>
-              <w:rFonts w:ascii="Cambria Math" w:eastAsia="SimSun" w:hAnsi="Cambria Math"/>
+              <w:rFonts w:ascii="Cambria Math" w:eastAsia="宋体" w:hAnsi="Cambria Math"/>
             </w:rPr>
             <m:t>=</m:t>
           </m:r>
@@ -931,7 +930,7 @@
             <m:dPr>
               <m:ctrlPr>
                 <w:rPr>
-                  <w:rFonts w:ascii="Cambria Math" w:eastAsia="SimSun" w:hAnsi="Cambria Math"/>
+                  <w:rFonts w:ascii="Cambria Math" w:eastAsia="宋体" w:hAnsi="Cambria Math"/>
                   <w:i/>
                 </w:rPr>
               </m:ctrlPr>
@@ -941,7 +940,7 @@
                 <m:fPr>
                   <m:ctrlPr>
                     <w:rPr>
-                      <w:rFonts w:ascii="Cambria Math" w:eastAsia="SimSun" w:hAnsi="Cambria Math"/>
+                      <w:rFonts w:ascii="Cambria Math" w:eastAsia="宋体" w:hAnsi="Cambria Math"/>
                       <w:i/>
                     </w:rPr>
                   </m:ctrlPr>
@@ -951,7 +950,7 @@
                     <m:sSubPr>
                       <m:ctrlPr>
                         <w:rPr>
-                          <w:rFonts w:ascii="Cambria Math" w:eastAsia="SimSun" w:hAnsi="Cambria Math"/>
+                          <w:rFonts w:ascii="Cambria Math" w:eastAsia="宋体" w:hAnsi="Cambria Math"/>
                           <w:i/>
                         </w:rPr>
                       </m:ctrlPr>
@@ -959,7 +958,7 @@
                     <m:e>
                       <m:r>
                         <w:rPr>
-                          <w:rFonts w:ascii="Cambria Math" w:eastAsia="SimSun" w:hAnsi="Cambria Math"/>
+                          <w:rFonts w:ascii="Cambria Math" w:eastAsia="宋体" w:hAnsi="Cambria Math"/>
                         </w:rPr>
                         <m:t>V</m:t>
                       </m:r>
@@ -967,7 +966,7 @@
                     <m:sub>
                       <m:r>
                         <w:rPr>
-                          <w:rFonts w:ascii="Cambria Math" w:eastAsia="SimSun" w:hAnsi="Cambria Math"/>
+                          <w:rFonts w:ascii="Cambria Math" w:eastAsia="宋体" w:hAnsi="Cambria Math"/>
                         </w:rPr>
                         <m:t>2</m:t>
                       </m:r>
@@ -979,7 +978,7 @@
                     <m:sSubPr>
                       <m:ctrlPr>
                         <w:rPr>
-                          <w:rFonts w:ascii="Cambria Math" w:eastAsia="SimSun" w:hAnsi="Cambria Math"/>
+                          <w:rFonts w:ascii="Cambria Math" w:eastAsia="宋体" w:hAnsi="Cambria Math"/>
                           <w:i/>
                         </w:rPr>
                       </m:ctrlPr>
@@ -987,7 +986,7 @@
                     <m:e>
                       <m:r>
                         <w:rPr>
-                          <w:rFonts w:ascii="Cambria Math" w:eastAsia="SimSun" w:hAnsi="Cambria Math"/>
+                          <w:rFonts w:ascii="Cambria Math" w:eastAsia="宋体" w:hAnsi="Cambria Math"/>
                         </w:rPr>
                         <m:t>V</m:t>
                       </m:r>
@@ -995,7 +994,7 @@
                     <m:sub>
                       <m:r>
                         <w:rPr>
-                          <w:rFonts w:ascii="Cambria Math" w:eastAsia="SimSun" w:hAnsi="Cambria Math"/>
+                          <w:rFonts w:ascii="Cambria Math" w:eastAsia="宋体" w:hAnsi="Cambria Math"/>
                         </w:rPr>
                         <m:t>1</m:t>
                       </m:r>
@@ -1005,7 +1004,7 @@
               </m:f>
               <m:r>
                 <w:rPr>
-                  <w:rFonts w:ascii="Cambria Math" w:eastAsia="SimSun" w:hAnsi="Cambria Math"/>
+                  <w:rFonts w:ascii="Cambria Math" w:eastAsia="宋体" w:hAnsi="Cambria Math"/>
                 </w:rPr>
                 <m:t>-1</m:t>
               </m:r>
@@ -1015,7 +1014,7 @@
             <m:sSubPr>
               <m:ctrlPr>
                 <w:rPr>
-                  <w:rFonts w:ascii="Cambria Math" w:eastAsia="SimSun" w:hAnsi="Cambria Math"/>
+                  <w:rFonts w:ascii="Cambria Math" w:eastAsia="宋体" w:hAnsi="Cambria Math"/>
                   <w:i/>
                 </w:rPr>
               </m:ctrlPr>
@@ -1023,7 +1022,7 @@
             <m:e>
               <m:r>
                 <w:rPr>
-                  <w:rFonts w:ascii="Cambria Math" w:eastAsia="SimSun" w:hAnsi="Cambria Math"/>
+                  <w:rFonts w:ascii="Cambria Math" w:eastAsia="宋体" w:hAnsi="Cambria Math"/>
                 </w:rPr>
                 <m:t>Z</m:t>
               </m:r>
@@ -1031,7 +1030,7 @@
             <m:sub>
               <m:r>
                 <w:rPr>
-                  <w:rFonts w:ascii="Cambria Math" w:eastAsia="SimSun" w:hAnsi="Cambria Math"/>
+                  <w:rFonts w:ascii="Cambria Math" w:eastAsia="宋体" w:hAnsi="Cambria Math"/>
                 </w:rPr>
                 <m:t>0</m:t>
               </m:r>
@@ -1042,14 +1041,13 @@
     </w:p>
     <w:p>
       <w:pPr>
-        <w:spacing w:line="276" w:lineRule="auto"/>
-        <w:rPr>
-          <w:rFonts w:ascii="SimSun" w:eastAsia="SimSun" w:hAnsi="SimSun" w:hint="eastAsia"/>
-        </w:rPr>
-      </w:pPr>
-      <w:r>
-        <w:rPr>
-          <w:rFonts w:ascii="SimSun" w:eastAsia="SimSun" w:hAnsi="SimSun" w:hint="eastAsia"/>
+        <w:rPr>
+          <w:rFonts w:ascii="宋体" w:eastAsia="宋体" w:hAnsi="宋体"/>
+        </w:rPr>
+      </w:pPr>
+      <w:r>
+        <w:rPr>
+          <w:rFonts w:ascii="宋体" w:eastAsia="宋体" w:hAnsi="宋体" w:hint="eastAsia"/>
         </w:rPr>
         <w:t>其中</w:t>
       </w:r>
@@ -1058,7 +1056,7 @@
           <m:sSubPr>
             <m:ctrlPr>
               <w:rPr>
-                <w:rFonts w:ascii="Cambria Math" w:eastAsia="SimSun" w:hAnsi="Cambria Math"/>
+                <w:rFonts w:ascii="Cambria Math" w:eastAsia="宋体" w:hAnsi="Cambria Math"/>
                 <w:i/>
               </w:rPr>
             </m:ctrlPr>
@@ -1066,7 +1064,7 @@
           <m:e>
             <m:r>
               <w:rPr>
-                <w:rFonts w:ascii="Cambria Math" w:eastAsia="SimSun" w:hAnsi="Cambria Math"/>
+                <w:rFonts w:ascii="Cambria Math" w:eastAsia="宋体" w:hAnsi="Cambria Math"/>
               </w:rPr>
               <m:t>V</m:t>
             </m:r>
@@ -1074,7 +1072,7 @@
           <m:sub>
             <m:r>
               <w:rPr>
-                <w:rFonts w:ascii="Cambria Math" w:eastAsia="SimSun" w:hAnsi="Cambria Math"/>
+                <w:rFonts w:ascii="Cambria Math" w:eastAsia="宋体" w:hAnsi="Cambria Math"/>
               </w:rPr>
               <m:t>1</m:t>
             </m:r>
@@ -1083,7 +1081,7 @@
       </m:oMath>
       <w:r>
         <w:rPr>
-          <w:rFonts w:ascii="SimSun" w:eastAsia="SimSun" w:hAnsi="SimSun" w:hint="eastAsia"/>
+          <w:rFonts w:ascii="宋体" w:eastAsia="宋体" w:hAnsi="宋体" w:hint="eastAsia"/>
         </w:rPr>
         <w:t xml:space="preserve">, </w:t>
       </w:r>
@@ -1092,7 +1090,7 @@
           <m:sSubPr>
             <m:ctrlPr>
               <w:rPr>
-                <w:rFonts w:ascii="Cambria Math" w:eastAsia="SimSun" w:hAnsi="Cambria Math"/>
+                <w:rFonts w:ascii="Cambria Math" w:eastAsia="宋体" w:hAnsi="Cambria Math"/>
                 <w:i/>
               </w:rPr>
             </m:ctrlPr>
@@ -1100,7 +1098,7 @@
           <m:e>
             <m:r>
               <w:rPr>
-                <w:rFonts w:ascii="Cambria Math" w:eastAsia="SimSun" w:hAnsi="Cambria Math"/>
+                <w:rFonts w:ascii="Cambria Math" w:eastAsia="宋体" w:hAnsi="Cambria Math"/>
               </w:rPr>
               <m:t>V</m:t>
             </m:r>
@@ -1108,7 +1106,7 @@
           <m:sub>
             <m:r>
               <w:rPr>
-                <w:rFonts w:ascii="Cambria Math" w:eastAsia="SimSun" w:hAnsi="Cambria Math"/>
+                <w:rFonts w:ascii="Cambria Math" w:eastAsia="宋体" w:hAnsi="Cambria Math"/>
               </w:rPr>
               <m:t>2</m:t>
             </m:r>
@@ -1117,7 +1115,7 @@
       </m:oMath>
       <w:r>
         <w:rPr>
-          <w:rFonts w:ascii="SimSun" w:eastAsia="SimSun" w:hAnsi="SimSun" w:hint="eastAsia"/>
+          <w:rFonts w:ascii="宋体" w:eastAsia="宋体" w:hAnsi="宋体" w:hint="eastAsia"/>
         </w:rPr>
         <w:t xml:space="preserve">, </w:t>
       </w:r>
@@ -1126,7 +1124,7 @@
           <m:sSubPr>
             <m:ctrlPr>
               <w:rPr>
-                <w:rFonts w:ascii="Cambria Math" w:eastAsia="SimSun" w:hAnsi="Cambria Math"/>
+                <w:rFonts w:ascii="Cambria Math" w:eastAsia="宋体" w:hAnsi="Cambria Math"/>
                 <w:i/>
               </w:rPr>
             </m:ctrlPr>
@@ -1134,7 +1132,7 @@
           <m:e>
             <m:r>
               <w:rPr>
-                <w:rFonts w:ascii="Cambria Math" w:eastAsia="SimSun" w:hAnsi="Cambria Math"/>
+                <w:rFonts w:ascii="Cambria Math" w:eastAsia="宋体" w:hAnsi="Cambria Math"/>
               </w:rPr>
               <m:t>Z</m:t>
             </m:r>
@@ -1142,7 +1140,7 @@
           <m:sub>
             <m:r>
               <w:rPr>
-                <w:rFonts w:ascii="Cambria Math" w:eastAsia="SimSun" w:hAnsi="Cambria Math"/>
+                <w:rFonts w:ascii="Cambria Math" w:eastAsia="宋体" w:hAnsi="Cambria Math"/>
               </w:rPr>
               <m:t>0</m:t>
             </m:r>
@@ -1151,7 +1149,7 @@
       </m:oMath>
       <w:r>
         <w:rPr>
-          <w:rFonts w:ascii="SimSun" w:eastAsia="SimSun" w:hAnsi="SimSun" w:hint="eastAsia"/>
+          <w:rFonts w:ascii="宋体" w:eastAsia="宋体" w:hAnsi="宋体" w:hint="eastAsia"/>
         </w:rPr>
         <w:t xml:space="preserve">, </w:t>
       </w:r>
@@ -1160,7 +1158,7 @@
           <m:sSubPr>
             <m:ctrlPr>
               <w:rPr>
-                <w:rFonts w:ascii="Cambria Math" w:eastAsia="SimSun" w:hAnsi="Cambria Math"/>
+                <w:rFonts w:ascii="Cambria Math" w:eastAsia="宋体" w:hAnsi="Cambria Math"/>
                 <w:i/>
               </w:rPr>
             </m:ctrlPr>
@@ -1168,7 +1166,7 @@
           <m:e>
             <m:r>
               <w:rPr>
-                <w:rFonts w:ascii="Cambria Math" w:eastAsia="SimSun" w:hAnsi="Cambria Math"/>
+                <w:rFonts w:ascii="Cambria Math" w:eastAsia="宋体" w:hAnsi="Cambria Math"/>
               </w:rPr>
               <m:t>Z</m:t>
             </m:r>
@@ -1176,7 +1174,7 @@
           <m:sub>
             <m:r>
               <w:rPr>
-                <w:rFonts w:ascii="Cambria Math" w:eastAsia="SimSun" w:hAnsi="Cambria Math"/>
+                <w:rFonts w:ascii="Cambria Math" w:eastAsia="宋体" w:hAnsi="Cambria Math"/>
               </w:rPr>
               <m:t>x</m:t>
             </m:r>
@@ -1185,34 +1183,33 @@
       </m:oMath>
       <w:r>
         <w:rPr>
-          <w:rFonts w:ascii="SimSun" w:eastAsia="SimSun" w:hAnsi="SimSun" w:hint="eastAsia"/>
+          <w:rFonts w:ascii="宋体" w:eastAsia="宋体" w:hAnsi="宋体" w:hint="eastAsia"/>
         </w:rPr>
         <w:t>均为复数。</w:t>
       </w:r>
     </w:p>
     <w:p>
       <w:pPr>
-        <w:spacing w:line="276" w:lineRule="auto"/>
         <w:ind w:firstLine="420"/>
         <w:rPr>
-          <w:rFonts w:ascii="SimSun" w:eastAsia="SimSun" w:hAnsi="SimSun" w:hint="eastAsia"/>
-        </w:rPr>
-      </w:pPr>
-      <w:r>
-        <w:rPr>
-          <w:rFonts w:ascii="SimSun" w:eastAsia="SimSun" w:hAnsi="SimSun" w:hint="eastAsia"/>
+          <w:rFonts w:ascii="宋体" w:eastAsia="宋体" w:hAnsi="宋体"/>
+        </w:rPr>
+      </w:pPr>
+      <w:r>
+        <w:rPr>
+          <w:rFonts w:ascii="宋体" w:eastAsia="宋体" w:hAnsi="宋体" w:hint="eastAsia"/>
         </w:rPr>
         <w:t>因此，可以通过</w:t>
       </w:r>
       <w:r>
         <w:rPr>
-          <w:rFonts w:ascii="Arial" w:eastAsia="SimSun" w:hAnsi="Arial" w:cs="Arial" w:hint="eastAsia"/>
+          <w:rFonts w:ascii="Arial" w:eastAsia="宋体" w:hAnsi="Arial" w:cs="Arial" w:hint="eastAsia"/>
         </w:rPr>
         <w:t>DAC</w:t>
       </w:r>
       <w:r>
         <w:rPr>
-          <w:rFonts w:ascii="Arial" w:eastAsia="SimSun" w:hAnsi="Arial" w:cs="Arial" w:hint="eastAsia"/>
+          <w:rFonts w:ascii="Arial" w:eastAsia="宋体" w:hAnsi="Arial" w:cs="Arial" w:hint="eastAsia"/>
         </w:rPr>
         <w:t>测量</w:t>
       </w:r>
@@ -1221,7 +1218,7 @@
           <m:sSubPr>
             <m:ctrlPr>
               <w:rPr>
-                <w:rFonts w:ascii="Cambria Math" w:eastAsia="SimSun" w:hAnsi="Cambria Math"/>
+                <w:rFonts w:ascii="Cambria Math" w:eastAsia="宋体" w:hAnsi="Cambria Math"/>
                 <w:i/>
               </w:rPr>
             </m:ctrlPr>
@@ -1229,7 +1226,7 @@
           <m:e>
             <m:r>
               <w:rPr>
-                <w:rFonts w:ascii="Cambria Math" w:eastAsia="SimSun" w:hAnsi="Cambria Math"/>
+                <w:rFonts w:ascii="Cambria Math" w:eastAsia="宋体" w:hAnsi="Cambria Math"/>
               </w:rPr>
               <m:t>V</m:t>
             </m:r>
@@ -1237,7 +1234,7 @@
           <m:sub>
             <m:r>
               <w:rPr>
-                <w:rFonts w:ascii="Cambria Math" w:eastAsia="SimSun" w:hAnsi="Cambria Math"/>
+                <w:rFonts w:ascii="Cambria Math" w:eastAsia="宋体" w:hAnsi="Cambria Math"/>
               </w:rPr>
               <m:t>1</m:t>
             </m:r>
@@ -1246,7 +1243,7 @@
       </m:oMath>
       <w:r>
         <w:rPr>
-          <w:rFonts w:ascii="SimSun" w:eastAsia="SimSun" w:hAnsi="SimSun" w:hint="eastAsia"/>
+          <w:rFonts w:ascii="宋体" w:eastAsia="宋体" w:hAnsi="宋体" w:hint="eastAsia"/>
         </w:rPr>
         <w:t xml:space="preserve">, </w:t>
       </w:r>
@@ -1255,7 +1252,7 @@
           <m:sSubPr>
             <m:ctrlPr>
               <w:rPr>
-                <w:rFonts w:ascii="Cambria Math" w:eastAsia="SimSun" w:hAnsi="Cambria Math"/>
+                <w:rFonts w:ascii="Cambria Math" w:eastAsia="宋体" w:hAnsi="Cambria Math"/>
                 <w:i/>
               </w:rPr>
             </m:ctrlPr>
@@ -1263,7 +1260,7 @@
           <m:e>
             <m:r>
               <w:rPr>
-                <w:rFonts w:ascii="Cambria Math" w:eastAsia="SimSun" w:hAnsi="Cambria Math"/>
+                <w:rFonts w:ascii="Cambria Math" w:eastAsia="宋体" w:hAnsi="Cambria Math"/>
               </w:rPr>
               <m:t>V</m:t>
             </m:r>
@@ -1271,7 +1268,7 @@
           <m:sub>
             <m:r>
               <w:rPr>
-                <w:rFonts w:ascii="Cambria Math" w:eastAsia="SimSun" w:hAnsi="Cambria Math"/>
+                <w:rFonts w:ascii="Cambria Math" w:eastAsia="宋体" w:hAnsi="Cambria Math"/>
               </w:rPr>
               <m:t>2</m:t>
             </m:r>
@@ -1280,7 +1277,7 @@
       </m:oMath>
       <w:r>
         <w:rPr>
-          <w:rFonts w:ascii="SimSun" w:eastAsia="SimSun" w:hAnsi="SimSun" w:hint="eastAsia"/>
+          <w:rFonts w:ascii="宋体" w:eastAsia="宋体" w:hAnsi="宋体" w:hint="eastAsia"/>
         </w:rPr>
         <w:t>经计算得到待测阻抗</w:t>
       </w:r>
@@ -1289,7 +1286,7 @@
           <m:sSubPr>
             <m:ctrlPr>
               <w:rPr>
-                <w:rFonts w:ascii="Cambria Math" w:eastAsia="SimSun" w:hAnsi="Cambria Math"/>
+                <w:rFonts w:ascii="Cambria Math" w:eastAsia="宋体" w:hAnsi="Cambria Math"/>
                 <w:i/>
               </w:rPr>
             </m:ctrlPr>
@@ -1297,7 +1294,7 @@
           <m:e>
             <m:r>
               <w:rPr>
-                <w:rFonts w:ascii="Cambria Math" w:eastAsia="SimSun" w:hAnsi="Cambria Math"/>
+                <w:rFonts w:ascii="Cambria Math" w:eastAsia="宋体" w:hAnsi="Cambria Math"/>
               </w:rPr>
               <m:t>Z</m:t>
             </m:r>
@@ -1305,7 +1302,7 @@
           <m:sub>
             <m:r>
               <w:rPr>
-                <w:rFonts w:ascii="Cambria Math" w:eastAsia="SimSun" w:hAnsi="Cambria Math"/>
+                <w:rFonts w:ascii="Cambria Math" w:eastAsia="宋体" w:hAnsi="Cambria Math"/>
               </w:rPr>
               <m:t>x</m:t>
             </m:r>
@@ -1314,7 +1311,7 @@
       </m:oMath>
       <w:r>
         <w:rPr>
-          <w:rFonts w:ascii="SimSun" w:eastAsia="SimSun" w:hAnsi="SimSun" w:hint="eastAsia"/>
+          <w:rFonts w:ascii="宋体" w:eastAsia="宋体" w:hAnsi="宋体" w:hint="eastAsia"/>
         </w:rPr>
         <w:t>。</w:t>
       </w:r>
@@ -1322,9 +1319,9 @@
     <w:p>
       <w:pPr>
         <w:pStyle w:val="3"/>
-        <w:spacing w:line="276" w:lineRule="auto"/>
-        <w:rPr>
-          <w:rFonts w:ascii="SimHei" w:eastAsia="SimHei" w:hAnsi="SimHei"/>
+        <w:spacing w:line="240" w:lineRule="auto"/>
+        <w:rPr>
+          <w:rFonts w:ascii="黑体" w:eastAsia="黑体" w:hAnsi="黑体"/>
           <w:b w:val="0"/>
           <w:sz w:val="24"/>
           <w:szCs w:val="24"/>
@@ -1332,17 +1329,16 @@
       </w:pPr>
       <w:r>
         <w:rPr>
-          <w:rFonts w:ascii="SimHei" w:eastAsia="SimHei" w:hAnsi="SimHei" w:hint="eastAsia"/>
+          <w:rFonts w:ascii="黑体" w:eastAsia="黑体" w:hAnsi="黑体" w:hint="eastAsia"/>
           <w:b w:val="0"/>
           <w:sz w:val="24"/>
           <w:szCs w:val="24"/>
         </w:rPr>
-        <w:lastRenderedPageBreak/>
         <w:t>2.2</w:t>
       </w:r>
       <w:r>
         <w:rPr>
-          <w:rFonts w:ascii="SimHei" w:eastAsia="SimHei" w:hAnsi="SimHei" w:hint="eastAsia"/>
+          <w:rFonts w:ascii="黑体" w:eastAsia="黑体" w:hAnsi="黑体" w:hint="eastAsia"/>
           <w:b w:val="0"/>
           <w:sz w:val="24"/>
           <w:szCs w:val="24"/>
@@ -1352,63 +1348,62 @@
     </w:p>
     <w:p>
       <w:pPr>
-        <w:spacing w:line="276" w:lineRule="auto"/>
         <w:ind w:firstLine="420"/>
         <w:rPr>
-          <w:rFonts w:ascii="Arial" w:eastAsia="SimSun" w:hAnsi="Arial" w:cs="Arial"/>
-        </w:rPr>
-      </w:pPr>
-      <w:r>
-        <w:rPr>
-          <w:rFonts w:ascii="Arial" w:eastAsia="SimSun" w:hAnsi="Arial" w:cs="Arial" w:hint="eastAsia"/>
+          <w:rFonts w:ascii="Arial" w:eastAsia="宋体" w:hAnsi="Arial" w:cs="Arial"/>
+        </w:rPr>
+      </w:pPr>
+      <w:r>
+        <w:rPr>
+          <w:rFonts w:ascii="Arial" w:eastAsia="宋体" w:hAnsi="Arial" w:cs="Arial" w:hint="eastAsia"/>
         </w:rPr>
         <w:t>初步考虑</w:t>
       </w:r>
       <w:r>
         <w:rPr>
-          <w:rFonts w:ascii="Arial" w:eastAsia="SimSun" w:hAnsi="Arial" w:cs="Arial" w:hint="eastAsia"/>
+          <w:rFonts w:ascii="Arial" w:eastAsia="宋体" w:hAnsi="Arial" w:cs="Arial" w:hint="eastAsia"/>
         </w:rPr>
         <w:t>以</w:t>
       </w:r>
       <w:r>
         <w:rPr>
-          <w:rFonts w:ascii="Arial" w:eastAsia="SimSun" w:hAnsi="Arial" w:cs="Arial" w:hint="eastAsia"/>
+          <w:rFonts w:ascii="Arial" w:eastAsia="宋体" w:hAnsi="Arial" w:cs="Arial" w:hint="eastAsia"/>
         </w:rPr>
         <w:t>CORDIC</w:t>
       </w:r>
       <w:r>
         <w:rPr>
-          <w:rFonts w:ascii="Arial" w:eastAsia="SimSun" w:hAnsi="Arial" w:cs="Arial" w:hint="eastAsia"/>
+          <w:rFonts w:ascii="Arial" w:eastAsia="宋体" w:hAnsi="Arial" w:cs="Arial" w:hint="eastAsia"/>
         </w:rPr>
         <w:t>算法的方式产生频率可调、幅度可调的正弦数字信号</w:t>
       </w:r>
       <w:r>
         <w:rPr>
-          <w:rFonts w:ascii="Arial" w:eastAsia="SimSun" w:hAnsi="Arial" w:cs="Arial" w:hint="eastAsia"/>
+          <w:rFonts w:ascii="Arial" w:eastAsia="宋体" w:hAnsi="Arial" w:cs="Arial" w:hint="eastAsia"/>
         </w:rPr>
         <w:t>，</w:t>
       </w:r>
       <w:r>
         <w:rPr>
-          <w:rFonts w:ascii="Arial" w:eastAsia="SimSun" w:hAnsi="Arial" w:cs="Arial" w:hint="eastAsia"/>
+          <w:rFonts w:ascii="Arial" w:eastAsia="宋体" w:hAnsi="Arial" w:cs="Arial" w:hint="eastAsia"/>
         </w:rPr>
         <w:t>CORDIC</w:t>
       </w:r>
       <w:r>
         <w:rPr>
-          <w:rFonts w:ascii="Arial" w:eastAsia="SimSun" w:hAnsi="Arial" w:cs="Arial" w:hint="eastAsia"/>
+          <w:rFonts w:ascii="Arial" w:eastAsia="宋体" w:hAnsi="Arial" w:cs="Arial" w:hint="eastAsia"/>
         </w:rPr>
         <w:t>算法较</w:t>
       </w:r>
       <w:r>
         <w:rPr>
-          <w:rFonts w:ascii="Arial" w:eastAsia="SimSun" w:hAnsi="Arial" w:cs="Arial" w:hint="eastAsia"/>
+          <w:rFonts w:ascii="Arial" w:eastAsia="宋体" w:hAnsi="Arial" w:cs="Arial" w:hint="eastAsia"/>
         </w:rPr>
         <w:t>DDS</w:t>
       </w:r>
       <w:r>
         <w:rPr>
-          <w:rFonts w:ascii="Arial" w:eastAsia="SimSun" w:hAnsi="Arial" w:cs="Arial" w:hint="eastAsia"/>
+          <w:rFonts w:ascii="Arial" w:eastAsia="宋体" w:hAnsi="Arial" w:cs="Arial" w:hint="eastAsia"/>
         </w:rPr>
         <w:t>方式有节省片上资源的优点。</w:t>
       </w:r>
@@ -1416,9 +1411,9 @@
     <w:p>
       <w:pPr>
         <w:pStyle w:val="3"/>
-        <w:spacing w:line="276" w:lineRule="auto"/>
-        <w:rPr>
-          <w:rFonts w:ascii="SimHei" w:eastAsia="SimHei" w:hAnsi="SimHei" w:hint="eastAsia"/>
+        <w:spacing w:line="240" w:lineRule="auto"/>
+        <w:rPr>
+          <w:rFonts w:ascii="黑体" w:eastAsia="黑体" w:hAnsi="黑体"/>
           <w:b w:val="0"/>
           <w:sz w:val="24"/>
           <w:szCs w:val="24"/>
@@ -1426,16 +1421,17 @@
       </w:pPr>
       <w:r>
         <w:rPr>
-          <w:rFonts w:ascii="SimHei" w:eastAsia="SimHei" w:hAnsi="SimHei" w:hint="eastAsia"/>
+          <w:rFonts w:ascii="黑体" w:eastAsia="黑体" w:hAnsi="黑体" w:hint="eastAsia"/>
           <w:b w:val="0"/>
           <w:sz w:val="24"/>
           <w:szCs w:val="24"/>
         </w:rPr>
+        <w:lastRenderedPageBreak/>
         <w:t>2.3</w:t>
       </w:r>
       <w:r>
         <w:rPr>
-          <w:rFonts w:ascii="SimHei" w:eastAsia="SimHei" w:hAnsi="SimHei" w:hint="eastAsia"/>
+          <w:rFonts w:ascii="黑体" w:eastAsia="黑体" w:hAnsi="黑体" w:hint="eastAsia"/>
           <w:b w:val="0"/>
           <w:sz w:val="24"/>
           <w:szCs w:val="24"/>
@@ -1444,7 +1440,7 @@
       </w:r>
       <w:r>
         <w:rPr>
-          <w:rFonts w:ascii="SimHei" w:eastAsia="SimHei" w:hAnsi="SimHei" w:hint="eastAsia"/>
+          <w:rFonts w:ascii="黑体" w:eastAsia="黑体" w:hAnsi="黑体" w:hint="eastAsia"/>
           <w:b w:val="0"/>
           <w:sz w:val="24"/>
           <w:szCs w:val="24"/>
@@ -1455,7 +1451,7 @@
     <w:p>
       <w:pPr>
         <w:pStyle w:val="7"/>
-        <w:spacing w:line="276" w:lineRule="auto"/>
+        <w:spacing w:line="240" w:lineRule="auto"/>
         <w:rPr>
           <w:rFonts w:ascii="黑体" w:eastAsia="黑体" w:hAnsi="黑体"/>
           <w:b w:val="0"/>
@@ -1485,7 +1481,6 @@
     </w:p>
     <w:p>
       <w:pPr>
-        <w:spacing w:line="276" w:lineRule="auto"/>
         <w:ind w:firstLine="420"/>
         <w:rPr>
           <w:rFonts w:ascii="宋体" w:eastAsia="宋体" w:hAnsi="宋体"/>
@@ -1541,7 +1536,6 @@
     </w:p>
     <w:p>
       <w:pPr>
-        <w:spacing w:line="276" w:lineRule="auto"/>
         <w:ind w:firstLine="420"/>
         <w:rPr>
           <w:rFonts w:ascii="宋体" w:eastAsia="宋体" w:hAnsi="宋体"/>
@@ -1561,7 +1555,6 @@
           <w:ilvl w:val="0"/>
           <w:numId w:val="4"/>
         </w:numPr>
-        <w:spacing w:line="276" w:lineRule="auto"/>
         <w:ind w:firstLineChars="0"/>
         <w:rPr>
           <w:rFonts w:ascii="宋体" w:eastAsia="宋体" w:hAnsi="宋体"/>
@@ -1587,7 +1580,6 @@
           <w:ilvl w:val="0"/>
           <w:numId w:val="4"/>
         </w:numPr>
-        <w:spacing w:line="276" w:lineRule="auto"/>
         <w:ind w:firstLineChars="0"/>
         <w:rPr>
           <w:rFonts w:ascii="宋体" w:eastAsia="宋体" w:hAnsi="宋体"/>
@@ -1607,7 +1599,6 @@
           <w:ilvl w:val="0"/>
           <w:numId w:val="4"/>
         </w:numPr>
-        <w:spacing w:line="276" w:lineRule="auto"/>
         <w:ind w:firstLineChars="0"/>
         <w:rPr>
           <w:rFonts w:ascii="宋体" w:eastAsia="宋体" w:hAnsi="宋体"/>
@@ -1639,7 +1630,6 @@
           <w:ilvl w:val="0"/>
           <w:numId w:val="4"/>
         </w:numPr>
-        <w:spacing w:line="276" w:lineRule="auto"/>
         <w:ind w:firstLineChars="0"/>
         <w:rPr>
           <w:rFonts w:ascii="宋体" w:eastAsia="宋体" w:hAnsi="宋体"/>
@@ -1659,7 +1649,6 @@
           <w:ilvl w:val="0"/>
           <w:numId w:val="4"/>
         </w:numPr>
-        <w:spacing w:line="276" w:lineRule="auto"/>
         <w:ind w:firstLineChars="0"/>
         <w:rPr>
           <w:rFonts w:ascii="宋体" w:eastAsia="宋体" w:hAnsi="宋体"/>
@@ -1679,7 +1668,6 @@
           <w:ilvl w:val="0"/>
           <w:numId w:val="4"/>
         </w:numPr>
-        <w:spacing w:line="276" w:lineRule="auto"/>
         <w:ind w:firstLineChars="0"/>
         <w:rPr>
           <w:rFonts w:ascii="宋体" w:eastAsia="宋体" w:hAnsi="宋体"/>
@@ -1699,7 +1687,6 @@
           <w:ilvl w:val="0"/>
           <w:numId w:val="4"/>
         </w:numPr>
-        <w:spacing w:line="276" w:lineRule="auto"/>
         <w:ind w:firstLineChars="0"/>
         <w:rPr>
           <w:rFonts w:ascii="宋体" w:eastAsia="宋体" w:hAnsi="宋体"/>
@@ -1719,7 +1706,6 @@
           <w:ilvl w:val="0"/>
           <w:numId w:val="4"/>
         </w:numPr>
-        <w:spacing w:line="276" w:lineRule="auto"/>
         <w:ind w:firstLineChars="0"/>
         <w:rPr>
           <w:rFonts w:ascii="宋体" w:eastAsia="宋体" w:hAnsi="宋体"/>
@@ -1734,7 +1720,6 @@
     </w:p>
     <w:p>
       <w:pPr>
-        <w:spacing w:line="276" w:lineRule="auto"/>
         <w:ind w:left="420"/>
         <w:rPr>
           <w:rFonts w:ascii="宋体" w:eastAsia="宋体" w:hAnsi="宋体"/>
@@ -1749,11 +1734,10 @@
     </w:p>
     <w:p>
       <w:pPr>
-        <w:spacing w:line="276" w:lineRule="auto"/>
         <w:ind w:firstLine="420"/>
         <w:jc w:val="center"/>
         <w:rPr>
-          <w:rFonts w:ascii="宋体" w:eastAsia="宋体" w:hAnsi="宋体" w:hint="eastAsia"/>
+          <w:rFonts w:ascii="宋体" w:eastAsia="宋体" w:hAnsi="宋体"/>
         </w:rPr>
       </w:pPr>
       <w:r>
@@ -1805,28 +1789,25 @@
           </wp:inline>
         </w:drawing>
       </w:r>
-      <w:bookmarkStart w:id="0" w:name="_GoBack"/>
-      <w:bookmarkEnd w:id="0"/>
-    </w:p>
-    <w:p>
-      <w:pPr>
-        <w:spacing w:line="276" w:lineRule="auto"/>
+    </w:p>
+    <w:p>
+      <w:pPr>
         <w:ind w:firstLine="420"/>
         <w:jc w:val="center"/>
         <w:rPr>
-          <w:rFonts w:ascii="SimHei" w:eastAsia="SimHei" w:hAnsi="SimHei" w:hint="eastAsia"/>
-        </w:rPr>
-      </w:pPr>
-      <w:r>
-        <w:rPr>
-          <w:rFonts w:ascii="SimHei" w:eastAsia="SimHei" w:hAnsi="SimHei" w:hint="eastAsia"/>
+          <w:rFonts w:ascii="黑体" w:eastAsia="黑体" w:hAnsi="黑体"/>
+        </w:rPr>
+      </w:pPr>
+      <w:r>
+        <w:rPr>
+          <w:rFonts w:ascii="黑体" w:eastAsia="黑体" w:hAnsi="黑体" w:hint="eastAsia"/>
+          <w:sz w:val="21"/>
         </w:rPr>
         <w:t>图2 AD7705功能示意图</w:t>
       </w:r>
     </w:p>
     <w:p>
       <w:pPr>
-        <w:spacing w:line="276" w:lineRule="auto"/>
         <w:ind w:firstLine="420"/>
         <w:rPr>
           <w:rFonts w:ascii="宋体" w:eastAsia="宋体" w:hAnsi="宋体"/>
@@ -1846,7 +1827,6 @@
           <w:ilvl w:val="0"/>
           <w:numId w:val="5"/>
         </w:numPr>
-        <w:spacing w:line="276" w:lineRule="auto"/>
         <w:ind w:firstLineChars="0"/>
         <w:rPr>
           <w:rFonts w:ascii="宋体" w:eastAsia="宋体" w:hAnsi="宋体"/>
@@ -1866,7 +1846,6 @@
           <w:ilvl w:val="0"/>
           <w:numId w:val="5"/>
         </w:numPr>
-        <w:spacing w:line="276" w:lineRule="auto"/>
         <w:ind w:firstLineChars="0"/>
         <w:rPr>
           <w:rFonts w:ascii="宋体" w:eastAsia="宋体" w:hAnsi="宋体"/>
@@ -1910,7 +1889,6 @@
           <w:ilvl w:val="0"/>
           <w:numId w:val="5"/>
         </w:numPr>
-        <w:spacing w:line="276" w:lineRule="auto"/>
         <w:ind w:firstLineChars="0"/>
         <w:rPr>
           <w:rFonts w:ascii="宋体" w:eastAsia="宋体" w:hAnsi="宋体"/>
@@ -1926,7 +1904,21 @@
         <w:rPr>
           <w:rFonts w:ascii="宋体" w:eastAsia="宋体" w:hAnsi="宋体" w:hint="eastAsia"/>
         </w:rPr>
-        <w:t>时钟信号输出。当用晶振作为芯片的工作时钟时</w:t>
+        <w:t>时钟信号输出。</w:t>
+      </w:r>
+      <w:proofErr w:type="gramStart"/>
+      <w:r>
+        <w:rPr>
+          <w:rFonts w:ascii="宋体" w:eastAsia="宋体" w:hAnsi="宋体" w:hint="eastAsia"/>
+        </w:rPr>
+        <w:t>当用晶振作</w:t>
+      </w:r>
+      <w:proofErr w:type="gramEnd"/>
+      <w:r>
+        <w:rPr>
+          <w:rFonts w:ascii="宋体" w:eastAsia="宋体" w:hAnsi="宋体" w:hint="eastAsia"/>
+        </w:rPr>
+        <w:t>为芯片的工作时钟时</w:t>
       </w:r>
       <w:r>
         <w:rPr>
@@ -1938,7 +1930,21 @@
         <w:rPr>
           <w:rFonts w:ascii="宋体" w:eastAsia="宋体" w:hAnsi="宋体" w:hint="eastAsia"/>
         </w:rPr>
-        <w:t>晶振必须接在</w:t>
+        <w:t>晶</w:t>
+      </w:r>
+      <w:proofErr w:type="gramStart"/>
+      <w:r>
+        <w:rPr>
+          <w:rFonts w:ascii="宋体" w:eastAsia="宋体" w:hAnsi="宋体" w:hint="eastAsia"/>
+        </w:rPr>
+        <w:t>振必须</w:t>
+      </w:r>
+      <w:proofErr w:type="gramEnd"/>
+      <w:r>
+        <w:rPr>
+          <w:rFonts w:ascii="宋体" w:eastAsia="宋体" w:hAnsi="宋体" w:hint="eastAsia"/>
+        </w:rPr>
+        <w:t>接在</w:t>
       </w:r>
       <w:r>
         <w:rPr>
@@ -1972,7 +1978,6 @@
           <w:ilvl w:val="0"/>
           <w:numId w:val="5"/>
         </w:numPr>
-        <w:spacing w:line="276" w:lineRule="auto"/>
         <w:ind w:firstLineChars="0"/>
         <w:rPr>
           <w:rFonts w:ascii="宋体" w:eastAsia="宋体" w:hAnsi="宋体"/>
@@ -2021,7 +2026,6 @@
           <w:ilvl w:val="0"/>
           <w:numId w:val="5"/>
         </w:numPr>
-        <w:spacing w:line="276" w:lineRule="auto"/>
         <w:ind w:firstLineChars="0"/>
         <w:rPr>
           <w:rFonts w:ascii="宋体" w:eastAsia="宋体" w:hAnsi="宋体"/>
@@ -2094,7 +2098,6 @@
           <w:ilvl w:val="0"/>
           <w:numId w:val="5"/>
         </w:numPr>
-        <w:spacing w:line="276" w:lineRule="auto"/>
         <w:ind w:firstLineChars="0"/>
         <w:rPr>
           <w:rFonts w:ascii="宋体" w:eastAsia="宋体" w:hAnsi="宋体"/>
@@ -2162,7 +2165,6 @@
           <w:ilvl w:val="0"/>
           <w:numId w:val="5"/>
         </w:numPr>
-        <w:spacing w:line="276" w:lineRule="auto"/>
         <w:ind w:firstLineChars="0"/>
         <w:rPr>
           <w:rFonts w:ascii="宋体" w:eastAsia="宋体" w:hAnsi="宋体"/>
@@ -2230,7 +2232,6 @@
           <w:ilvl w:val="0"/>
           <w:numId w:val="5"/>
         </w:numPr>
-        <w:spacing w:line="276" w:lineRule="auto"/>
         <w:ind w:firstLineChars="0"/>
         <w:rPr>
           <w:rFonts w:ascii="宋体" w:eastAsia="宋体" w:hAnsi="宋体"/>
@@ -2280,7 +2281,6 @@
           <w:ilvl w:val="0"/>
           <w:numId w:val="5"/>
         </w:numPr>
-        <w:spacing w:line="276" w:lineRule="auto"/>
         <w:ind w:firstLineChars="0"/>
         <w:rPr>
           <w:rFonts w:ascii="宋体" w:eastAsia="宋体" w:hAnsi="宋体"/>
@@ -2306,7 +2306,6 @@
           <w:ilvl w:val="0"/>
           <w:numId w:val="5"/>
         </w:numPr>
-        <w:spacing w:line="276" w:lineRule="auto"/>
         <w:ind w:firstLineChars="0"/>
         <w:rPr>
           <w:rFonts w:ascii="宋体" w:eastAsia="宋体" w:hAnsi="宋体"/>
@@ -2332,10 +2331,9 @@
           <w:ilvl w:val="0"/>
           <w:numId w:val="5"/>
         </w:numPr>
-        <w:spacing w:line="276" w:lineRule="auto"/>
         <w:ind w:firstLineChars="0"/>
         <w:rPr>
-          <w:rFonts w:ascii="宋体" w:eastAsia="宋体" w:hAnsi="宋体" w:hint="eastAsia"/>
+          <w:rFonts w:ascii="宋体" w:eastAsia="宋体" w:hAnsi="宋体"/>
         </w:rPr>
       </w:pPr>
       <w:r>
@@ -2364,7 +2362,7 @@
       </w:r>
       <w:r>
         <w:rPr>
-          <w:rFonts w:ascii="SimHei" w:eastAsia="SimHei" w:hAnsi="SimHei"/>
+          <w:rFonts w:ascii="黑体" w:eastAsia="黑体" w:hAnsi="黑体"/>
         </w:rPr>
         <w:t xml:space="preserve"> </w:t>
       </w:r>
@@ -2372,7 +2370,7 @@
     <w:p>
       <w:pPr>
         <w:pStyle w:val="7"/>
-        <w:spacing w:line="276" w:lineRule="auto"/>
+        <w:spacing w:line="240" w:lineRule="auto"/>
         <w:rPr>
           <w:rFonts w:ascii="黑体" w:eastAsia="黑体" w:hAnsi="黑体"/>
           <w:b w:val="0"/>
@@ -2383,27 +2381,20 @@
           <w:rFonts w:ascii="黑体" w:eastAsia="黑体" w:hAnsi="黑体"/>
           <w:b w:val="0"/>
         </w:rPr>
-        <w:t>2</w:t>
+        <w:t>2.3.2</w:t>
       </w:r>
       <w:r>
         <w:rPr>
           <w:rFonts w:ascii="黑体" w:eastAsia="黑体" w:hAnsi="黑体"/>
           <w:b w:val="0"/>
         </w:rPr>
-        <w:t>.3.2</w:t>
+        <w:t xml:space="preserve"> </w:t>
       </w:r>
       <w:r>
         <w:rPr>
           <w:rFonts w:ascii="黑体" w:eastAsia="黑体" w:hAnsi="黑体"/>
           <w:b w:val="0"/>
         </w:rPr>
-        <w:t xml:space="preserve"> </w:t>
-      </w:r>
-      <w:r>
-        <w:rPr>
-          <w:rFonts w:ascii="黑体" w:eastAsia="黑体" w:hAnsi="黑体"/>
-          <w:b w:val="0"/>
-        </w:rPr>
         <w:t>DAC0832</w:t>
       </w:r>
       <w:r>
@@ -2427,18 +2418,20 @@
         </w:rPr>
         <w:t>转换器概况</w:t>
       </w:r>
-    </w:p>
-    <w:p>
-      <w:pPr>
-        <w:spacing w:line="276" w:lineRule="auto"/>
+      <w:bookmarkStart w:id="0" w:name="_GoBack"/>
+      <w:bookmarkEnd w:id="0"/>
+    </w:p>
+    <w:p>
+      <w:pPr>
         <w:jc w:val="center"/>
         <w:rPr>
-          <w:rFonts w:ascii="宋体" w:eastAsia="宋体" w:hAnsi="宋体" w:hint="eastAsia"/>
-        </w:rPr>
-      </w:pPr>
-      <w:r>
-        <w:rPr>
-          <w:rFonts w:ascii="宋体" w:eastAsia="宋体" w:hAnsi="宋体"/>
+          <w:rFonts w:ascii="宋体" w:eastAsia="宋体" w:hAnsi="宋体"/>
+        </w:rPr>
+      </w:pPr>
+      <w:r>
+        <w:rPr>
+          <w:rFonts w:ascii="宋体" w:eastAsia="宋体" w:hAnsi="宋体"/>
+          <w:noProof/>
         </w:rPr>
         <w:drawing>
           <wp:inline distT="0" distB="0" distL="0" distR="0" wp14:anchorId="368B370D" wp14:editId="1C6D89DF">
@@ -2484,54 +2477,52 @@
     </w:p>
     <w:p>
       <w:pPr>
-        <w:spacing w:line="276" w:lineRule="auto"/>
         <w:jc w:val="center"/>
         <w:rPr>
-          <w:rFonts w:ascii="SimHei" w:eastAsia="SimHei" w:hAnsi="SimHei" w:hint="eastAsia"/>
-        </w:rPr>
-      </w:pPr>
-      <w:r>
-        <w:rPr>
-          <w:rFonts w:ascii="SimHei" w:eastAsia="SimHei" w:hAnsi="SimHei" w:hint="eastAsia"/>
+          <w:rFonts w:ascii="黑体" w:eastAsia="黑体" w:hAnsi="黑体"/>
+          <w:sz w:val="21"/>
+        </w:rPr>
+      </w:pPr>
+      <w:r>
+        <w:rPr>
+          <w:rFonts w:ascii="黑体" w:eastAsia="黑体" w:hAnsi="黑体" w:hint="eastAsia"/>
+          <w:sz w:val="21"/>
         </w:rPr>
         <w:t>图3 DAC0832功能示意图</w:t>
       </w:r>
     </w:p>
     <w:p>
       <w:pPr>
-        <w:spacing w:line="276" w:lineRule="auto"/>
         <w:ind w:firstLine="420"/>
         <w:rPr>
-          <w:rFonts w:ascii="SimSun" w:eastAsia="SimSun" w:hAnsi="SimSun" w:hint="eastAsia"/>
-        </w:rPr>
-      </w:pPr>
-      <w:r>
-        <w:rPr>
-          <w:rFonts w:ascii="SimSun" w:eastAsia="SimSun" w:hAnsi="SimSun" w:hint="eastAsia"/>
+          <w:rFonts w:ascii="宋体" w:eastAsia="宋体" w:hAnsi="宋体"/>
+        </w:rPr>
+      </w:pPr>
+      <w:r>
+        <w:rPr>
+          <w:rFonts w:ascii="宋体" w:eastAsia="宋体" w:hAnsi="宋体" w:hint="eastAsia"/>
         </w:rPr>
         <w:t>DAC0832是8分辨率的D/A转换集成芯片。与微处理器完全兼容。这个DA芯片以其价格低廉、接口简单、转换控制容易等优点，在单片机应用系统中得到广泛的应用。D/A转换器由8位输入锁存器、8位DAC寄存器、8位D/A转换电路及转换控制电路构成。</w:t>
       </w:r>
     </w:p>
     <w:p>
       <w:pPr>
-        <w:spacing w:line="276" w:lineRule="auto"/>
         <w:ind w:firstLine="420"/>
         <w:rPr>
-          <w:rFonts w:ascii="SimSun" w:eastAsia="SimSun" w:hAnsi="SimSun" w:hint="eastAsia"/>
-        </w:rPr>
-      </w:pPr>
-      <w:r>
-        <w:rPr>
-          <w:rFonts w:ascii="SimSun" w:eastAsia="SimSun" w:hAnsi="SimSun" w:hint="eastAsia"/>
+          <w:rFonts w:ascii="宋体" w:eastAsia="宋体" w:hAnsi="宋体"/>
+        </w:rPr>
+      </w:pPr>
+      <w:r>
+        <w:rPr>
+          <w:rFonts w:ascii="宋体" w:eastAsia="宋体" w:hAnsi="宋体" w:hint="eastAsia"/>
         </w:rPr>
         <w:t>该DAC支持单缓冲模式、双缓冲模式与数据流模式，本项目预期采用数据流模式，描述如下：</w:t>
       </w:r>
     </w:p>
     <w:p>
       <w:pPr>
-        <w:spacing w:line="276" w:lineRule="auto"/>
-        <w:rPr>
-          <w:rFonts w:ascii="SimSun" w:eastAsia="SimSun" w:hAnsi="SimSun" w:hint="eastAsia"/>
+        <w:rPr>
+          <w:rFonts w:ascii="宋体" w:eastAsia="宋体" w:hAnsi="宋体"/>
         </w:rPr>
       </w:pPr>
       <w:r>
@@ -2595,45 +2586,44 @@
     </w:p>
     <w:p>
       <w:pPr>
-        <w:spacing w:line="276" w:lineRule="auto"/>
         <w:jc w:val="center"/>
         <w:rPr>
-          <w:rFonts w:ascii="SimHei" w:eastAsia="SimHei" w:hAnsi="SimHei" w:hint="eastAsia"/>
-        </w:rPr>
-      </w:pPr>
-      <w:r>
-        <w:rPr>
-          <w:rFonts w:ascii="SimHei" w:eastAsia="SimHei" w:hAnsi="SimHei" w:hint="eastAsia"/>
+          <w:rFonts w:ascii="黑体" w:eastAsia="黑体" w:hAnsi="黑体"/>
+          <w:sz w:val="21"/>
+        </w:rPr>
+      </w:pPr>
+      <w:r>
+        <w:rPr>
+          <w:rFonts w:ascii="黑体" w:eastAsia="黑体" w:hAnsi="黑体" w:hint="eastAsia"/>
+          <w:sz w:val="21"/>
         </w:rPr>
         <w:t>图4 数据流模式描述</w:t>
       </w:r>
     </w:p>
     <w:p>
       <w:pPr>
-        <w:spacing w:line="276" w:lineRule="auto"/>
-        <w:rPr>
-          <w:rFonts w:ascii="SimSun" w:eastAsia="SimSun" w:hAnsi="SimSun" w:hint="eastAsia"/>
-        </w:rPr>
-      </w:pPr>
-      <w:r>
-        <w:rPr>
-          <w:rFonts w:ascii="SimHei" w:eastAsia="SimHei" w:hAnsi="SimHei" w:hint="eastAsia"/>
+        <w:rPr>
+          <w:rFonts w:ascii="宋体" w:eastAsia="宋体" w:hAnsi="宋体"/>
+        </w:rPr>
+      </w:pPr>
+      <w:r>
+        <w:rPr>
+          <w:rFonts w:ascii="黑体" w:eastAsia="黑体" w:hAnsi="黑体" w:hint="eastAsia"/>
         </w:rPr>
         <w:tab/>
       </w:r>
       <w:r>
         <w:rPr>
-          <w:rFonts w:ascii="SimSun" w:eastAsia="SimSun" w:hAnsi="SimSun" w:hint="eastAsia"/>
+          <w:rFonts w:ascii="宋体" w:eastAsia="宋体" w:hAnsi="宋体" w:hint="eastAsia"/>
         </w:rPr>
         <w:t>该DAC的输出为互补电流输出，其关系为：</w:t>
       </w:r>
     </w:p>
     <w:p>
       <w:pPr>
-        <w:spacing w:line="276" w:lineRule="auto"/>
         <w:jc w:val="center"/>
         <w:rPr>
-          <w:rFonts w:ascii="SimSun" w:eastAsia="SimSun" w:hAnsi="SimSun" w:hint="eastAsia"/>
+          <w:rFonts w:ascii="宋体" w:eastAsia="宋体" w:hAnsi="宋体"/>
         </w:rPr>
       </w:pPr>
       <w:r>
@@ -2643,6 +2633,7 @@
           <w:sz w:val="22"/>
           <w:szCs w:val="22"/>
         </w:rPr>
+        <w:lastRenderedPageBreak/>
         <w:drawing>
           <wp:inline distT="0" distB="0" distL="0" distR="0" wp14:anchorId="454A8EA4" wp14:editId="0F0EF743">
             <wp:extent cx="2444439" cy="976316"/>
@@ -2695,14 +2686,13 @@
     </w:p>
     <w:p>
       <w:pPr>
-        <w:spacing w:line="276" w:lineRule="auto"/>
-        <w:rPr>
-          <w:rFonts w:ascii="SimSun" w:eastAsia="SimSun" w:hAnsi="SimSun" w:hint="eastAsia"/>
-        </w:rPr>
-      </w:pPr>
-      <w:r>
-        <w:rPr>
-          <w:rFonts w:ascii="SimSun" w:eastAsia="SimSun" w:hAnsi="SimSun" w:hint="eastAsia"/>
+        <w:rPr>
+          <w:rFonts w:ascii="宋体" w:eastAsia="宋体" w:hAnsi="宋体"/>
+        </w:rPr>
+      </w:pPr>
+      <w:r>
+        <w:rPr>
+          <w:rFonts w:ascii="宋体" w:eastAsia="宋体" w:hAnsi="宋体" w:hint="eastAsia"/>
         </w:rPr>
         <w:t>其中参考电压</w:t>
       </w:r>
@@ -2711,7 +2701,7 @@
           <m:sSubPr>
             <m:ctrlPr>
               <w:rPr>
-                <w:rFonts w:ascii="Cambria Math" w:eastAsia="SimSun" w:hAnsi="Cambria Math"/>
+                <w:rFonts w:ascii="Cambria Math" w:eastAsia="宋体" w:hAnsi="Cambria Math"/>
                 <w:i/>
               </w:rPr>
             </m:ctrlPr>
@@ -2719,7 +2709,7 @@
           <m:e>
             <m:r>
               <w:rPr>
-                <w:rFonts w:ascii="Cambria Math" w:eastAsia="SimSun" w:hAnsi="Cambria Math"/>
+                <w:rFonts w:ascii="Cambria Math" w:eastAsia="宋体" w:hAnsi="Cambria Math"/>
               </w:rPr>
               <m:t>V</m:t>
             </m:r>
@@ -2727,7 +2717,7 @@
           <m:sub>
             <m:r>
               <w:rPr>
-                <w:rFonts w:ascii="Cambria Math" w:eastAsia="SimSun" w:hAnsi="Cambria Math"/>
+                <w:rFonts w:ascii="Cambria Math" w:eastAsia="宋体" w:hAnsi="Cambria Math"/>
               </w:rPr>
               <m:t>REF</m:t>
             </m:r>
@@ -2735,63 +2725,75 @@
         </m:sSub>
         <m:r>
           <w:rPr>
-            <w:rFonts w:ascii="Cambria Math" w:eastAsia="SimSun" w:hAnsi="Cambria Math"/>
+            <w:rFonts w:ascii="Cambria Math" w:eastAsia="宋体" w:hAnsi="Cambria Math"/>
           </w:rPr>
           <m:t>=15V</m:t>
         </m:r>
       </m:oMath>
       <w:r>
         <w:rPr>
-          <w:rFonts w:ascii="SimSun" w:eastAsia="SimSun" w:hAnsi="SimSun" w:hint="eastAsia"/>
+          <w:rFonts w:ascii="宋体" w:eastAsia="宋体" w:hAnsi="宋体" w:hint="eastAsia"/>
         </w:rPr>
         <w:t>。</w:t>
       </w:r>
     </w:p>
     <w:p>
       <w:pPr>
-        <w:spacing w:line="276" w:lineRule="auto"/>
-        <w:rPr>
-          <w:rFonts w:ascii="SimSun" w:eastAsia="SimSun" w:hAnsi="SimSun" w:hint="eastAsia"/>
-        </w:rPr>
-      </w:pPr>
-      <w:r>
-        <w:rPr>
-          <w:rFonts w:ascii="SimSun" w:eastAsia="SimSun" w:hAnsi="SimSun" w:hint="eastAsia"/>
+        <w:rPr>
+          <w:rFonts w:ascii="宋体" w:eastAsia="宋体" w:hAnsi="宋体"/>
+        </w:rPr>
+      </w:pPr>
+      <w:r>
+        <w:rPr>
+          <w:rFonts w:ascii="宋体" w:eastAsia="宋体" w:hAnsi="宋体" w:hint="eastAsia"/>
         </w:rPr>
         <w:tab/>
         <w:t>预期采用LF353</w:t>
       </w:r>
       <w:r>
         <w:rPr>
-          <w:rFonts w:ascii="SimSun" w:eastAsia="SimSun" w:hAnsi="SimSun" w:hint="eastAsia"/>
-        </w:rPr>
-        <w:t>单运放</w:t>
-      </w:r>
-      <w:r>
-        <w:rPr>
-          <w:rFonts w:ascii="SimSun" w:eastAsia="SimSun" w:hAnsi="SimSun" w:hint="eastAsia"/>
-        </w:rPr>
-        <w:t>作为DAC的外部差分放大器</w:t>
-      </w:r>
-      <w:r>
-        <w:rPr>
-          <w:rFonts w:ascii="SimSun" w:eastAsia="SimSun" w:hAnsi="SimSun" w:hint="eastAsia"/>
+          <w:rFonts w:ascii="宋体" w:eastAsia="宋体" w:hAnsi="宋体" w:hint="eastAsia"/>
+        </w:rPr>
+        <w:t>单运</w:t>
+      </w:r>
+      <w:proofErr w:type="gramStart"/>
+      <w:r>
+        <w:rPr>
+          <w:rFonts w:ascii="宋体" w:eastAsia="宋体" w:hAnsi="宋体" w:hint="eastAsia"/>
+        </w:rPr>
+        <w:t>放</w:t>
+      </w:r>
+      <w:r>
+        <w:rPr>
+          <w:rFonts w:ascii="宋体" w:eastAsia="宋体" w:hAnsi="宋体" w:hint="eastAsia"/>
+        </w:rPr>
+        <w:t>作为</w:t>
+      </w:r>
+      <w:proofErr w:type="gramEnd"/>
+      <w:r>
+        <w:rPr>
+          <w:rFonts w:ascii="宋体" w:eastAsia="宋体" w:hAnsi="宋体" w:hint="eastAsia"/>
+        </w:rPr>
+        <w:t>DAC的外部差分放大器</w:t>
+      </w:r>
+      <w:r>
+        <w:rPr>
+          <w:rFonts w:ascii="宋体" w:eastAsia="宋体" w:hAnsi="宋体" w:hint="eastAsia"/>
         </w:rPr>
         <w:t>，理论上输出范围为0V至15V</w:t>
       </w:r>
       <w:r>
         <w:rPr>
-          <w:rFonts w:ascii="SimSun" w:eastAsia="SimSun" w:hAnsi="SimSun" w:hint="eastAsia"/>
+          <w:rFonts w:ascii="宋体" w:eastAsia="宋体" w:hAnsi="宋体" w:hint="eastAsia"/>
         </w:rPr>
         <w:t>，其框图为：</w:t>
       </w:r>
     </w:p>
     <w:p>
       <w:pPr>
-        <w:spacing w:line="276" w:lineRule="auto"/>
         <w:jc w:val="center"/>
         <w:rPr>
-          <w:rFonts w:ascii="SimSun" w:eastAsia="SimSun" w:hAnsi="SimSun" w:hint="eastAsia"/>
+          <w:rFonts w:ascii="宋体" w:eastAsia="宋体" w:hAnsi="宋体"/>
         </w:rPr>
       </w:pPr>
       <w:r>
@@ -2862,17 +2864,16 @@
     </w:p>
     <w:p>
       <w:pPr>
-        <w:spacing w:line="276" w:lineRule="auto"/>
         <w:jc w:val="center"/>
         <w:rPr>
-          <w:rFonts w:ascii="SimHei" w:eastAsia="SimHei" w:hAnsi="SimHei" w:hint="eastAsia"/>
-          <w:b/>
-        </w:rPr>
-      </w:pPr>
-      <w:r>
-        <w:rPr>
-          <w:rFonts w:ascii="SimHei" w:eastAsia="SimHei" w:hAnsi="SimHei" w:hint="eastAsia"/>
-          <w:b/>
+          <w:rFonts w:ascii="黑体" w:eastAsia="黑体" w:hAnsi="黑体"/>
+          <w:sz w:val="21"/>
+        </w:rPr>
+      </w:pPr>
+      <w:r>
+        <w:rPr>
+          <w:rFonts w:ascii="黑体" w:eastAsia="黑体" w:hAnsi="黑体" w:hint="eastAsia"/>
+          <w:sz w:val="21"/>
         </w:rPr>
         <w:t>图5 DAC外部模拟电路原理图</w:t>
       </w:r>
@@ -2880,9 +2881,9 @@
     <w:p>
       <w:pPr>
         <w:pStyle w:val="3"/>
-        <w:spacing w:line="276" w:lineRule="auto"/>
-        <w:rPr>
-          <w:rFonts w:ascii="SimHei" w:eastAsia="SimHei" w:hAnsi="SimHei"/>
+        <w:spacing w:line="240" w:lineRule="auto"/>
+        <w:rPr>
+          <w:rFonts w:ascii="黑体" w:eastAsia="黑体" w:hAnsi="黑体"/>
           <w:b w:val="0"/>
           <w:sz w:val="24"/>
           <w:szCs w:val="24"/>
@@ -2890,7 +2891,7 @@
       </w:pPr>
       <w:r>
         <w:rPr>
-          <w:rFonts w:ascii="SimHei" w:eastAsia="SimHei" w:hAnsi="SimHei" w:hint="eastAsia"/>
+          <w:rFonts w:ascii="黑体" w:eastAsia="黑体" w:hAnsi="黑体" w:hint="eastAsia"/>
           <w:b w:val="0"/>
           <w:sz w:val="24"/>
           <w:szCs w:val="24"/>
@@ -2899,7 +2900,7 @@
       </w:r>
       <w:r>
         <w:rPr>
-          <w:rFonts w:ascii="SimHei" w:eastAsia="SimHei" w:hAnsi="SimHei" w:hint="eastAsia"/>
+          <w:rFonts w:ascii="黑体" w:eastAsia="黑体" w:hAnsi="黑体" w:hint="eastAsia"/>
           <w:b w:val="0"/>
           <w:sz w:val="24"/>
           <w:szCs w:val="24"/>
@@ -2908,7 +2909,7 @@
       </w:r>
       <w:r>
         <w:rPr>
-          <w:rFonts w:ascii="SimHei" w:eastAsia="SimHei" w:hAnsi="SimHei" w:hint="eastAsia"/>
+          <w:rFonts w:ascii="黑体" w:eastAsia="黑体" w:hAnsi="黑体" w:hint="eastAsia"/>
           <w:b w:val="0"/>
           <w:sz w:val="24"/>
           <w:szCs w:val="24"/>
@@ -2918,106 +2919,105 @@
     </w:p>
     <w:p>
       <w:pPr>
-        <w:spacing w:line="276" w:lineRule="auto"/>
-        <w:rPr>
-          <w:rFonts w:ascii="Arial" w:eastAsia="SimSun" w:hAnsi="Arial" w:cs="Arial" w:hint="eastAsia"/>
-        </w:rPr>
-      </w:pPr>
-      <w:r>
-        <w:rPr>
-          <w:rFonts w:ascii="SimSun" w:eastAsia="SimSun" w:hAnsi="SimSun" w:hint="eastAsia"/>
+        <w:rPr>
+          <w:rFonts w:ascii="Arial" w:eastAsia="宋体" w:hAnsi="Arial" w:cs="Arial"/>
+        </w:rPr>
+      </w:pPr>
+      <w:r>
+        <w:rPr>
+          <w:rFonts w:ascii="宋体" w:eastAsia="宋体" w:hAnsi="宋体" w:hint="eastAsia"/>
         </w:rPr>
         <w:tab/>
         <w:t>预期</w:t>
       </w:r>
       <w:r>
         <w:rPr>
-          <w:rFonts w:ascii="Arial" w:eastAsia="SimSun" w:hAnsi="Arial" w:cs="Arial"/>
+          <w:rFonts w:ascii="Arial" w:eastAsia="宋体" w:hAnsi="Arial" w:cs="Arial"/>
         </w:rPr>
         <w:t>采用</w:t>
       </w:r>
       <w:r>
         <w:rPr>
-          <w:rFonts w:ascii="Arial" w:eastAsia="SimSun" w:hAnsi="Arial" w:cs="Arial"/>
+          <w:rFonts w:ascii="Arial" w:eastAsia="宋体" w:hAnsi="Arial" w:cs="Arial"/>
         </w:rPr>
         <w:t>FFT</w:t>
       </w:r>
       <w:r>
         <w:rPr>
-          <w:rFonts w:ascii="Arial" w:eastAsia="SimSun" w:hAnsi="Arial" w:cs="Arial"/>
+          <w:rFonts w:ascii="Arial" w:eastAsia="宋体" w:hAnsi="Arial" w:cs="Arial"/>
         </w:rPr>
         <w:t>算法分析</w:t>
       </w:r>
       <w:r>
         <w:rPr>
-          <w:rFonts w:ascii="Arial" w:eastAsia="SimSun" w:hAnsi="Arial" w:cs="Arial"/>
+          <w:rFonts w:ascii="Arial" w:eastAsia="宋体" w:hAnsi="Arial" w:cs="Arial"/>
         </w:rPr>
         <w:t>ADC</w:t>
       </w:r>
       <w:r>
         <w:rPr>
-          <w:rFonts w:ascii="Arial" w:eastAsia="SimSun" w:hAnsi="Arial" w:cs="Arial"/>
+          <w:rFonts w:ascii="Arial" w:eastAsia="宋体" w:hAnsi="Arial" w:cs="Arial"/>
         </w:rPr>
         <w:t>采集</w:t>
       </w:r>
       <w:r>
         <w:rPr>
-          <w:rFonts w:ascii="Arial" w:eastAsia="SimSun" w:hAnsi="Arial" w:cs="Arial" w:hint="eastAsia"/>
+          <w:rFonts w:ascii="Arial" w:eastAsia="宋体" w:hAnsi="Arial" w:cs="Arial" w:hint="eastAsia"/>
         </w:rPr>
         <w:t>得到的电压数据，通过计算其相位谱得到二者的相位差。</w:t>
       </w:r>
       <w:r>
         <w:rPr>
-          <w:rFonts w:ascii="Arial" w:eastAsia="SimSun" w:hAnsi="Arial" w:cs="Arial" w:hint="eastAsia"/>
+          <w:rFonts w:ascii="Arial" w:eastAsia="宋体" w:hAnsi="Arial" w:cs="Arial" w:hint="eastAsia"/>
         </w:rPr>
         <w:t>初步考虑采用</w:t>
       </w:r>
       <w:r>
         <w:rPr>
-          <w:rFonts w:ascii="Arial" w:eastAsia="SimSun" w:hAnsi="Arial" w:cs="Arial" w:hint="eastAsia"/>
+          <w:rFonts w:ascii="Arial" w:eastAsia="宋体" w:hAnsi="Arial" w:cs="Arial" w:hint="eastAsia"/>
         </w:rPr>
         <w:t>Xilinx</w:t>
       </w:r>
       <w:r>
         <w:rPr>
-          <w:rFonts w:ascii="Arial" w:eastAsia="SimSun" w:hAnsi="Arial" w:cs="Arial" w:hint="eastAsia"/>
+          <w:rFonts w:ascii="Arial" w:eastAsia="宋体" w:hAnsi="Arial" w:cs="Arial" w:hint="eastAsia"/>
         </w:rPr>
         <w:t>已有</w:t>
       </w:r>
       <w:r>
         <w:rPr>
-          <w:rFonts w:ascii="Arial" w:eastAsia="SimSun" w:hAnsi="Arial" w:cs="Arial" w:hint="eastAsia"/>
+          <w:rFonts w:ascii="Arial" w:eastAsia="宋体" w:hAnsi="Arial" w:cs="Arial" w:hint="eastAsia"/>
         </w:rPr>
         <w:t>FFT</w:t>
       </w:r>
       <w:r>
         <w:rPr>
-          <w:rFonts w:ascii="Arial" w:eastAsia="SimSun" w:hAnsi="Arial" w:cs="Arial" w:hint="eastAsia"/>
+          <w:rFonts w:ascii="Arial" w:eastAsia="宋体" w:hAnsi="Arial" w:cs="Arial" w:hint="eastAsia"/>
         </w:rPr>
         <w:t>的</w:t>
       </w:r>
       <w:r>
         <w:rPr>
-          <w:rFonts w:ascii="Arial" w:eastAsia="SimSun" w:hAnsi="Arial" w:cs="Arial" w:hint="eastAsia"/>
+          <w:rFonts w:ascii="Arial" w:eastAsia="宋体" w:hAnsi="Arial" w:cs="Arial" w:hint="eastAsia"/>
         </w:rPr>
         <w:t>IP</w:t>
       </w:r>
       <w:r>
         <w:rPr>
-          <w:rFonts w:ascii="Arial" w:eastAsia="SimSun" w:hAnsi="Arial" w:cs="Arial" w:hint="eastAsia"/>
+          <w:rFonts w:ascii="Arial" w:eastAsia="宋体" w:hAnsi="Arial" w:cs="Arial" w:hint="eastAsia"/>
         </w:rPr>
         <w:t>核</w:t>
       </w:r>
       <w:r>
         <w:rPr>
           <w:rStyle w:val="ad"/>
-          <w:rFonts w:ascii="Arial" w:eastAsia="SimSun" w:hAnsi="Arial" w:cs="Arial"/>
+          <w:rFonts w:ascii="Arial" w:eastAsia="宋体" w:hAnsi="Arial" w:cs="Arial"/>
         </w:rPr>
         <w:footnoteReference w:id="2"/>
       </w:r>
       <w:r>
         <w:rPr>
-          <w:rFonts w:ascii="Arial" w:eastAsia="SimSun" w:hAnsi="Arial" w:cs="Arial" w:hint="eastAsia"/>
+          <w:rFonts w:ascii="Arial" w:eastAsia="宋体" w:hAnsi="Arial" w:cs="Arial" w:hint="eastAsia"/>
         </w:rPr>
         <w:t>。</w:t>
       </w:r>
@@ -3025,16 +3025,16 @@
     <w:p>
       <w:pPr>
         <w:pStyle w:val="2"/>
-        <w:spacing w:line="276" w:lineRule="auto"/>
-        <w:rPr>
-          <w:rFonts w:ascii="SimHei" w:eastAsia="SimHei" w:hAnsi="SimHei"/>
+        <w:spacing w:line="240" w:lineRule="auto"/>
+        <w:rPr>
+          <w:rFonts w:ascii="黑体" w:eastAsia="黑体" w:hAnsi="黑体"/>
           <w:sz w:val="24"/>
           <w:szCs w:val="28"/>
         </w:rPr>
       </w:pPr>
       <w:r>
         <w:rPr>
-          <w:rFonts w:ascii="SimHei" w:eastAsia="SimHei" w:hAnsi="SimHei" w:hint="eastAsia"/>
+          <w:rFonts w:ascii="黑体" w:eastAsia="黑体" w:hAnsi="黑体" w:hint="eastAsia"/>
           <w:sz w:val="24"/>
           <w:szCs w:val="28"/>
         </w:rPr>
@@ -3048,45 +3048,44 @@
           <w:ilvl w:val="0"/>
           <w:numId w:val="6"/>
         </w:numPr>
-        <w:spacing w:line="276" w:lineRule="auto"/>
         <w:ind w:firstLineChars="0"/>
         <w:rPr>
-          <w:rFonts w:ascii="Arial" w:eastAsia="SimSun" w:hAnsi="Arial" w:cs="Arial"/>
-        </w:rPr>
-      </w:pPr>
-      <w:r>
-        <w:rPr>
-          <w:rFonts w:ascii="Arial" w:eastAsia="SimSun" w:hAnsi="Arial" w:cs="Arial"/>
+          <w:rFonts w:ascii="Arial" w:eastAsia="宋体" w:hAnsi="Arial" w:cs="Arial"/>
+        </w:rPr>
+      </w:pPr>
+      <w:r>
+        <w:rPr>
+          <w:rFonts w:ascii="Arial" w:eastAsia="宋体" w:hAnsi="Arial" w:cs="Arial"/>
         </w:rPr>
         <w:t>SPI</w:t>
       </w:r>
       <w:r>
         <w:rPr>
-          <w:rFonts w:ascii="Arial" w:eastAsia="SimSun" w:hAnsi="Arial" w:cs="Arial"/>
+          <w:rFonts w:ascii="Arial" w:eastAsia="宋体" w:hAnsi="Arial" w:cs="Arial"/>
         </w:rPr>
         <w:t>总线与</w:t>
       </w:r>
       <w:r>
         <w:rPr>
-          <w:rFonts w:ascii="Arial" w:eastAsia="SimSun" w:hAnsi="Arial" w:cs="Arial"/>
+          <w:rFonts w:ascii="Arial" w:eastAsia="宋体" w:hAnsi="Arial" w:cs="Arial"/>
         </w:rPr>
         <w:t>FPGA</w:t>
       </w:r>
       <w:r>
         <w:rPr>
-          <w:rFonts w:ascii="Arial" w:eastAsia="SimSun" w:hAnsi="Arial" w:cs="Arial"/>
+          <w:rFonts w:ascii="Arial" w:eastAsia="宋体" w:hAnsi="Arial" w:cs="Arial"/>
         </w:rPr>
         <w:t>的</w:t>
       </w:r>
       <w:r>
         <w:rPr>
-          <w:rFonts w:ascii="Arial" w:eastAsia="SimSun" w:hAnsi="Arial" w:cs="Arial"/>
+          <w:rFonts w:ascii="Arial" w:eastAsia="宋体" w:hAnsi="Arial" w:cs="Arial"/>
         </w:rPr>
         <w:t>通讯</w:t>
       </w:r>
       <w:r>
         <w:rPr>
-          <w:rFonts w:ascii="Arial" w:eastAsia="SimSun" w:hAnsi="Arial" w:cs="Arial"/>
+          <w:rFonts w:ascii="Arial" w:eastAsia="宋体" w:hAnsi="Arial" w:cs="Arial"/>
         </w:rPr>
         <w:t>问题</w:t>
       </w:r>
@@ -3098,51 +3097,50 @@
           <w:ilvl w:val="0"/>
           <w:numId w:val="6"/>
         </w:numPr>
-        <w:spacing w:line="276" w:lineRule="auto"/>
         <w:ind w:firstLineChars="0"/>
         <w:rPr>
-          <w:rFonts w:ascii="Arial" w:eastAsia="SimSun" w:hAnsi="Arial" w:cs="Arial"/>
-        </w:rPr>
-      </w:pPr>
-      <w:r>
-        <w:rPr>
-          <w:rFonts w:ascii="Arial" w:eastAsia="SimSun" w:hAnsi="Arial" w:cs="Arial"/>
+          <w:rFonts w:ascii="Arial" w:eastAsia="宋体" w:hAnsi="Arial" w:cs="Arial"/>
+        </w:rPr>
+      </w:pPr>
+      <w:r>
+        <w:rPr>
+          <w:rFonts w:ascii="Arial" w:eastAsia="宋体" w:hAnsi="Arial" w:cs="Arial"/>
         </w:rPr>
         <w:t>FFT</w:t>
       </w:r>
       <w:r>
         <w:rPr>
-          <w:rFonts w:ascii="Arial" w:eastAsia="SimSun" w:hAnsi="Arial" w:cs="Arial"/>
+          <w:rFonts w:ascii="Arial" w:eastAsia="宋体" w:hAnsi="Arial" w:cs="Arial"/>
         </w:rPr>
         <w:t>算法</w:t>
       </w:r>
       <w:r>
         <w:rPr>
-          <w:rFonts w:ascii="Arial" w:eastAsia="SimSun" w:hAnsi="Arial" w:cs="Arial"/>
+          <w:rFonts w:ascii="Arial" w:eastAsia="宋体" w:hAnsi="Arial" w:cs="Arial"/>
         </w:rPr>
         <w:t>与</w:t>
       </w:r>
       <w:r>
         <w:rPr>
-          <w:rFonts w:ascii="Arial" w:eastAsia="SimSun" w:hAnsi="Arial" w:cs="Arial" w:hint="eastAsia"/>
+          <w:rFonts w:ascii="Arial" w:eastAsia="宋体" w:hAnsi="Arial" w:cs="Arial" w:hint="eastAsia"/>
         </w:rPr>
         <w:t>对应</w:t>
       </w:r>
       <w:r>
         <w:rPr>
-          <w:rFonts w:ascii="Arial" w:eastAsia="SimSun" w:hAnsi="Arial" w:cs="Arial"/>
+          <w:rFonts w:ascii="Arial" w:eastAsia="宋体" w:hAnsi="Arial" w:cs="Arial"/>
         </w:rPr>
         <w:t>IP</w:t>
       </w:r>
       <w:r>
         <w:rPr>
-          <w:rFonts w:ascii="Arial" w:eastAsia="SimSun" w:hAnsi="Arial" w:cs="Arial"/>
+          <w:rFonts w:ascii="Arial" w:eastAsia="宋体" w:hAnsi="Arial" w:cs="Arial"/>
         </w:rPr>
         <w:t>核</w:t>
       </w:r>
       <w:r>
         <w:rPr>
-          <w:rFonts w:ascii="Arial" w:eastAsia="SimSun" w:hAnsi="Arial" w:cs="Arial"/>
+          <w:rFonts w:ascii="Arial" w:eastAsia="宋体" w:hAnsi="Arial" w:cs="Arial"/>
         </w:rPr>
         <w:t>相关</w:t>
       </w:r>
@@ -3154,33 +3152,32 @@
           <w:ilvl w:val="0"/>
           <w:numId w:val="6"/>
         </w:numPr>
-        <w:spacing w:line="276" w:lineRule="auto"/>
         <w:ind w:firstLineChars="0"/>
         <w:rPr>
-          <w:rFonts w:ascii="Arial" w:eastAsia="SimSun" w:hAnsi="Arial" w:cs="Arial"/>
-        </w:rPr>
-      </w:pPr>
-      <w:r>
-        <w:rPr>
-          <w:rFonts w:ascii="Arial" w:eastAsia="SimSun" w:hAnsi="Arial" w:cs="Arial"/>
+          <w:rFonts w:ascii="Arial" w:eastAsia="宋体" w:hAnsi="Arial" w:cs="Arial"/>
+        </w:rPr>
+      </w:pPr>
+      <w:r>
+        <w:rPr>
+          <w:rFonts w:ascii="Arial" w:eastAsia="宋体" w:hAnsi="Arial" w:cs="Arial"/>
         </w:rPr>
         <w:t>外设模拟外围电路</w:t>
       </w:r>
       <w:r>
         <w:rPr>
-          <w:rFonts w:ascii="Arial" w:eastAsia="SimSun" w:hAnsi="Arial" w:cs="Arial" w:hint="eastAsia"/>
+          <w:rFonts w:ascii="Arial" w:eastAsia="宋体" w:hAnsi="Arial" w:cs="Arial" w:hint="eastAsia"/>
         </w:rPr>
         <w:t>的</w:t>
       </w:r>
       <w:r>
         <w:rPr>
-          <w:rFonts w:ascii="Arial" w:eastAsia="SimSun" w:hAnsi="Arial" w:cs="Arial"/>
+          <w:rFonts w:ascii="Arial" w:eastAsia="宋体" w:hAnsi="Arial" w:cs="Arial"/>
         </w:rPr>
         <w:t>设计</w:t>
       </w:r>
       <w:r>
         <w:rPr>
-          <w:rFonts w:ascii="Arial" w:eastAsia="SimSun" w:hAnsi="Arial" w:cs="Arial" w:hint="eastAsia"/>
+          <w:rFonts w:ascii="Arial" w:eastAsia="宋体" w:hAnsi="Arial" w:cs="Arial" w:hint="eastAsia"/>
         </w:rPr>
         <w:t>与仿真</w:t>
       </w:r>
@@ -3188,16 +3185,16 @@
     <w:p>
       <w:pPr>
         <w:pStyle w:val="2"/>
-        <w:spacing w:line="276" w:lineRule="auto"/>
-        <w:rPr>
-          <w:rFonts w:ascii="SimHei" w:eastAsia="SimHei" w:hAnsi="SimHei"/>
+        <w:spacing w:line="240" w:lineRule="auto"/>
+        <w:rPr>
+          <w:rFonts w:ascii="黑体" w:eastAsia="黑体" w:hAnsi="黑体"/>
           <w:sz w:val="24"/>
           <w:szCs w:val="28"/>
         </w:rPr>
       </w:pPr>
       <w:r>
         <w:rPr>
-          <w:rFonts w:ascii="SimHei" w:eastAsia="SimHei" w:hAnsi="SimHei" w:hint="eastAsia"/>
+          <w:rFonts w:ascii="黑体" w:eastAsia="黑体" w:hAnsi="黑体" w:hint="eastAsia"/>
           <w:sz w:val="24"/>
           <w:szCs w:val="28"/>
         </w:rPr>
@@ -3205,7 +3202,7 @@
       </w:r>
       <w:r>
         <w:rPr>
-          <w:rFonts w:ascii="SimHei" w:eastAsia="SimHei" w:hAnsi="SimHei" w:hint="eastAsia"/>
+          <w:rFonts w:ascii="黑体" w:eastAsia="黑体" w:hAnsi="黑体" w:hint="eastAsia"/>
           <w:sz w:val="24"/>
           <w:szCs w:val="28"/>
         </w:rPr>
@@ -3233,16 +3230,15 @@
           </w:tcPr>
           <w:p>
             <w:pPr>
-              <w:spacing w:line="276" w:lineRule="auto"/>
               <w:jc w:val="center"/>
               <w:rPr>
-                <w:rFonts w:ascii="SimHei" w:eastAsia="SimHei" w:hAnsi="SimHei"/>
+                <w:rFonts w:ascii="黑体" w:eastAsia="黑体" w:hAnsi="黑体"/>
                 <w:b/>
               </w:rPr>
             </w:pPr>
             <w:r>
               <w:rPr>
-                <w:rFonts w:ascii="SimHei" w:eastAsia="SimHei" w:hAnsi="SimHei" w:hint="eastAsia"/>
+                <w:rFonts w:ascii="黑体" w:eastAsia="黑体" w:hAnsi="黑体" w:hint="eastAsia"/>
                 <w:b/>
               </w:rPr>
               <w:t>名称</w:t>
@@ -3255,16 +3251,15 @@
           </w:tcPr>
           <w:p>
             <w:pPr>
-              <w:spacing w:line="276" w:lineRule="auto"/>
               <w:jc w:val="center"/>
               <w:rPr>
-                <w:rFonts w:ascii="SimHei" w:eastAsia="SimHei" w:hAnsi="SimHei"/>
+                <w:rFonts w:ascii="黑体" w:eastAsia="黑体" w:hAnsi="黑体"/>
                 <w:b/>
               </w:rPr>
             </w:pPr>
             <w:r>
               <w:rPr>
-                <w:rFonts w:ascii="SimHei" w:eastAsia="SimHei" w:hAnsi="SimHei" w:hint="eastAsia"/>
+                <w:rFonts w:ascii="黑体" w:eastAsia="黑体" w:hAnsi="黑体" w:hint="eastAsia"/>
                 <w:b/>
               </w:rPr>
               <w:t>厂商</w:t>
@@ -3277,16 +3272,15 @@
           </w:tcPr>
           <w:p>
             <w:pPr>
-              <w:spacing w:line="276" w:lineRule="auto"/>
               <w:jc w:val="center"/>
               <w:rPr>
-                <w:rFonts w:ascii="SimHei" w:eastAsia="SimHei" w:hAnsi="SimHei"/>
+                <w:rFonts w:ascii="黑体" w:eastAsia="黑体" w:hAnsi="黑体"/>
                 <w:b/>
               </w:rPr>
             </w:pPr>
             <w:r>
               <w:rPr>
-                <w:rFonts w:ascii="SimHei" w:eastAsia="SimHei" w:hAnsi="SimHei" w:hint="eastAsia"/>
+                <w:rFonts w:ascii="黑体" w:eastAsia="黑体" w:hAnsi="黑体" w:hint="eastAsia"/>
                 <w:b/>
               </w:rPr>
               <w:t>价格</w:t>
@@ -3301,15 +3295,14 @@
           </w:tcPr>
           <w:p>
             <w:pPr>
-              <w:spacing w:line="276" w:lineRule="auto"/>
               <w:jc w:val="center"/>
               <w:rPr>
-                <w:rFonts w:ascii="SimHei" w:eastAsia="SimHei" w:hAnsi="SimHei"/>
+                <w:rFonts w:ascii="黑体" w:eastAsia="黑体" w:hAnsi="黑体"/>
               </w:rPr>
             </w:pPr>
             <w:r>
               <w:rPr>
-                <w:rFonts w:ascii="SimHei" w:eastAsia="SimHei" w:hAnsi="SimHei" w:hint="eastAsia"/>
+                <w:rFonts w:ascii="黑体" w:eastAsia="黑体" w:hAnsi="黑体" w:hint="eastAsia"/>
               </w:rPr>
               <w:t>AX7010</w:t>
             </w:r>
@@ -3321,21 +3314,20 @@
           </w:tcPr>
           <w:p>
             <w:pPr>
-              <w:spacing w:line="276" w:lineRule="auto"/>
               <w:jc w:val="center"/>
               <w:rPr>
-                <w:rFonts w:ascii="SimHei" w:eastAsia="SimHei" w:hAnsi="SimHei"/>
+                <w:rFonts w:ascii="黑体" w:eastAsia="黑体" w:hAnsi="黑体"/>
               </w:rPr>
             </w:pPr>
             <w:r>
               <w:rPr>
-                <w:rFonts w:ascii="SimHei" w:eastAsia="SimHei" w:hAnsi="SimHei" w:hint="eastAsia"/>
+                <w:rFonts w:ascii="黑体" w:eastAsia="黑体" w:hAnsi="黑体" w:hint="eastAsia"/>
               </w:rPr>
               <w:t>ALIN</w:t>
             </w:r>
             <w:r>
               <w:rPr>
-                <w:rFonts w:ascii="SimHei" w:eastAsia="SimHei" w:hAnsi="SimHei" w:hint="eastAsia"/>
+                <w:rFonts w:ascii="黑体" w:eastAsia="黑体" w:hAnsi="黑体" w:hint="eastAsia"/>
               </w:rPr>
               <w:t>X</w:t>
             </w:r>
@@ -3347,15 +3339,14 @@
           </w:tcPr>
           <w:p>
             <w:pPr>
-              <w:spacing w:line="276" w:lineRule="auto"/>
               <w:jc w:val="center"/>
               <w:rPr>
-                <w:rFonts w:ascii="SimHei" w:eastAsia="SimHei" w:hAnsi="SimHei"/>
+                <w:rFonts w:ascii="黑体" w:eastAsia="黑体" w:hAnsi="黑体"/>
               </w:rPr>
             </w:pPr>
             <w:r>
               <w:rPr>
-                <w:rFonts w:ascii="SimHei" w:eastAsia="SimHei" w:hAnsi="SimHei" w:hint="eastAsia"/>
+                <w:rFonts w:ascii="黑体" w:eastAsia="黑体" w:hAnsi="黑体" w:hint="eastAsia"/>
               </w:rPr>
               <w:t>899.00元</w:t>
             </w:r>
@@ -3372,15 +3363,14 @@
           </w:tcPr>
           <w:p>
             <w:pPr>
-              <w:spacing w:line="276" w:lineRule="auto"/>
               <w:jc w:val="center"/>
               <w:rPr>
-                <w:rFonts w:ascii="SimHei" w:eastAsia="SimHei" w:hAnsi="SimHei"/>
+                <w:rFonts w:ascii="黑体" w:eastAsia="黑体" w:hAnsi="黑体"/>
               </w:rPr>
             </w:pPr>
             <w:r>
               <w:rPr>
-                <w:rFonts w:ascii="SimHei" w:eastAsia="SimHei" w:hAnsi="SimHei" w:hint="eastAsia"/>
+                <w:rFonts w:ascii="黑体" w:eastAsia="黑体" w:hAnsi="黑体" w:hint="eastAsia"/>
               </w:rPr>
               <w:t>DAC0832</w:t>
             </w:r>
@@ -3392,21 +3382,20 @@
           </w:tcPr>
           <w:p>
             <w:pPr>
-              <w:spacing w:line="276" w:lineRule="auto"/>
               <w:jc w:val="center"/>
               <w:rPr>
-                <w:rFonts w:ascii="SimHei" w:eastAsia="SimHei" w:hAnsi="SimHei"/>
+                <w:rFonts w:ascii="黑体" w:eastAsia="黑体" w:hAnsi="黑体"/>
               </w:rPr>
             </w:pPr>
             <w:r>
               <w:rPr>
-                <w:rFonts w:ascii="SimHei" w:eastAsia="SimHei" w:hAnsi="SimHei" w:hint="eastAsia"/>
+                <w:rFonts w:ascii="黑体" w:eastAsia="黑体" w:hAnsi="黑体" w:hint="eastAsia"/>
               </w:rPr>
               <w:t>TI</w:t>
             </w:r>
             <w:r>
               <w:rPr>
-                <w:rFonts w:ascii="SimHei" w:eastAsia="SimHei" w:hAnsi="SimHei" w:hint="eastAsia"/>
+                <w:rFonts w:ascii="黑体" w:eastAsia="黑体" w:hAnsi="黑体" w:hint="eastAsia"/>
               </w:rPr>
               <w:t>/NS</w:t>
             </w:r>
@@ -3418,15 +3407,14 @@
           </w:tcPr>
           <w:p>
             <w:pPr>
-              <w:spacing w:line="276" w:lineRule="auto"/>
               <w:jc w:val="center"/>
               <w:rPr>
-                <w:rFonts w:ascii="SimHei" w:eastAsia="SimHei" w:hAnsi="SimHei"/>
+                <w:rFonts w:ascii="黑体" w:eastAsia="黑体" w:hAnsi="黑体"/>
               </w:rPr>
             </w:pPr>
             <w:r>
               <w:rPr>
-                <w:rFonts w:ascii="SimHei" w:eastAsia="SimHei" w:hAnsi="SimHei" w:hint="eastAsia"/>
+                <w:rFonts w:ascii="黑体" w:eastAsia="黑体" w:hAnsi="黑体" w:hint="eastAsia"/>
               </w:rPr>
               <w:t>10.00元</w:t>
             </w:r>
@@ -3443,21 +3431,20 @@
           </w:tcPr>
           <w:p>
             <w:pPr>
-              <w:spacing w:line="276" w:lineRule="auto"/>
               <w:jc w:val="center"/>
               <w:rPr>
-                <w:rFonts w:ascii="SimHei" w:eastAsia="SimHei" w:hAnsi="SimHei" w:hint="eastAsia"/>
+                <w:rFonts w:ascii="黑体" w:eastAsia="黑体" w:hAnsi="黑体"/>
               </w:rPr>
             </w:pPr>
             <w:r>
               <w:rPr>
-                <w:rFonts w:ascii="SimHei" w:eastAsia="SimHei" w:hAnsi="SimHei"/>
+                <w:rFonts w:ascii="黑体" w:eastAsia="黑体" w:hAnsi="黑体"/>
               </w:rPr>
               <w:t>AD7705</w:t>
             </w:r>
             <w:r>
               <w:rPr>
-                <w:rFonts w:ascii="SimHei" w:eastAsia="SimHei" w:hAnsi="SimHei" w:hint="eastAsia"/>
+                <w:rFonts w:ascii="黑体" w:eastAsia="黑体" w:hAnsi="黑体" w:hint="eastAsia"/>
               </w:rPr>
               <w:t>（样片）</w:t>
             </w:r>
@@ -3472,15 +3459,14 @@
           </w:tcPr>
           <w:p>
             <w:pPr>
-              <w:spacing w:line="276" w:lineRule="auto"/>
               <w:jc w:val="center"/>
               <w:rPr>
-                <w:rFonts w:ascii="SimHei" w:eastAsia="SimHei" w:hAnsi="SimHei"/>
+                <w:rFonts w:ascii="黑体" w:eastAsia="黑体" w:hAnsi="黑体"/>
               </w:rPr>
             </w:pPr>
             <w:r>
               <w:rPr>
-                <w:rFonts w:ascii="SimHei" w:eastAsia="SimHei" w:hAnsi="SimHei" w:hint="eastAsia"/>
+                <w:rFonts w:ascii="黑体" w:eastAsia="黑体" w:hAnsi="黑体" w:hint="eastAsia"/>
               </w:rPr>
               <w:t>ADI</w:t>
             </w:r>
@@ -3492,15 +3478,14 @@
           </w:tcPr>
           <w:p>
             <w:pPr>
-              <w:spacing w:line="276" w:lineRule="auto"/>
               <w:jc w:val="center"/>
               <w:rPr>
-                <w:rFonts w:ascii="SimHei" w:eastAsia="SimHei" w:hAnsi="SimHei"/>
+                <w:rFonts w:ascii="黑体" w:eastAsia="黑体" w:hAnsi="黑体"/>
               </w:rPr>
             </w:pPr>
             <w:r>
               <w:rPr>
-                <w:rFonts w:ascii="SimHei" w:eastAsia="SimHei" w:hAnsi="SimHei" w:hint="eastAsia"/>
+                <w:rFonts w:ascii="黑体" w:eastAsia="黑体" w:hAnsi="黑体" w:hint="eastAsia"/>
               </w:rPr>
               <w:t>0.00元</w:t>
             </w:r>
@@ -3518,15 +3503,14 @@
           </w:tcPr>
           <w:p>
             <w:pPr>
-              <w:spacing w:line="276" w:lineRule="auto"/>
               <w:jc w:val="center"/>
               <w:rPr>
-                <w:rFonts w:ascii="SimHei" w:eastAsia="SimHei" w:hAnsi="SimHei"/>
+                <w:rFonts w:ascii="黑体" w:eastAsia="黑体" w:hAnsi="黑体"/>
               </w:rPr>
             </w:pPr>
             <w:r>
               <w:rPr>
-                <w:rFonts w:ascii="SimHei" w:eastAsia="SimHei" w:hAnsi="SimHei" w:hint="eastAsia"/>
+                <w:rFonts w:ascii="黑体" w:eastAsia="黑体" w:hAnsi="黑体" w:hint="eastAsia"/>
               </w:rPr>
               <w:t>杜邦线、PCB等</w:t>
             </w:r>
@@ -3541,10 +3525,9 @@
           </w:tcPr>
           <w:p>
             <w:pPr>
-              <w:spacing w:line="276" w:lineRule="auto"/>
               <w:jc w:val="center"/>
               <w:rPr>
-                <w:rFonts w:ascii="SimHei" w:eastAsia="SimHei" w:hAnsi="SimHei"/>
+                <w:rFonts w:ascii="黑体" w:eastAsia="黑体" w:hAnsi="黑体"/>
               </w:rPr>
             </w:pPr>
           </w:p>
@@ -3555,15 +3538,14 @@
           </w:tcPr>
           <w:p>
             <w:pPr>
-              <w:spacing w:line="276" w:lineRule="auto"/>
               <w:jc w:val="center"/>
               <w:rPr>
-                <w:rFonts w:ascii="SimHei" w:eastAsia="SimHei" w:hAnsi="SimHei"/>
+                <w:rFonts w:ascii="黑体" w:eastAsia="黑体" w:hAnsi="黑体"/>
               </w:rPr>
             </w:pPr>
             <w:r>
               <w:rPr>
-                <w:rFonts w:ascii="SimHei" w:eastAsia="SimHei" w:hAnsi="SimHei" w:hint="eastAsia"/>
+                <w:rFonts w:ascii="黑体" w:eastAsia="黑体" w:hAnsi="黑体" w:hint="eastAsia"/>
               </w:rPr>
               <w:t>50.00元</w:t>
             </w:r>
@@ -3581,16 +3563,15 @@
           </w:tcPr>
           <w:p>
             <w:pPr>
-              <w:spacing w:line="276" w:lineRule="auto"/>
               <w:jc w:val="center"/>
               <w:rPr>
-                <w:rFonts w:ascii="SimHei" w:eastAsia="SimHei" w:hAnsi="SimHei"/>
+                <w:rFonts w:ascii="黑体" w:eastAsia="黑体" w:hAnsi="黑体"/>
                 <w:b/>
               </w:rPr>
             </w:pPr>
             <w:r>
               <w:rPr>
-                <w:rFonts w:ascii="SimHei" w:eastAsia="SimHei" w:hAnsi="SimHei" w:hint="eastAsia"/>
+                <w:rFonts w:ascii="黑体" w:eastAsia="黑体" w:hAnsi="黑体" w:hint="eastAsia"/>
                 <w:b/>
               </w:rPr>
               <w:t>总价</w:t>
@@ -3603,15 +3584,14 @@
           </w:tcPr>
           <w:p>
             <w:pPr>
-              <w:spacing w:line="276" w:lineRule="auto"/>
               <w:jc w:val="center"/>
               <w:rPr>
-                <w:rFonts w:ascii="SimHei" w:eastAsia="SimHei" w:hAnsi="SimHei"/>
+                <w:rFonts w:ascii="黑体" w:eastAsia="黑体" w:hAnsi="黑体"/>
               </w:rPr>
             </w:pPr>
             <w:r>
               <w:rPr>
-                <w:rFonts w:ascii="SimHei" w:eastAsia="SimHei" w:hAnsi="SimHei" w:hint="eastAsia"/>
+                <w:rFonts w:ascii="黑体" w:eastAsia="黑体" w:hAnsi="黑体" w:hint="eastAsia"/>
               </w:rPr>
               <w:t>959.00元</w:t>
             </w:r>
@@ -3621,18 +3601,18 @@
     </w:tbl>
     <w:p>
       <w:pPr>
-        <w:spacing w:line="276" w:lineRule="auto"/>
         <w:jc w:val="center"/>
         <w:rPr>
           <w:rFonts w:ascii="Helvetica" w:eastAsia="Times New Roman" w:hAnsi="Helvetica"/>
-          <w:sz w:val="21"/>
+          <w:sz w:val="18"/>
           <w:szCs w:val="21"/>
           <w:shd w:val="clear" w:color="auto" w:fill="FFFFFF"/>
         </w:rPr>
       </w:pPr>
       <w:r>
         <w:rPr>
-          <w:rFonts w:ascii="SimHei" w:eastAsia="SimHei" w:hAnsi="SimHei" w:hint="eastAsia"/>
+          <w:rFonts w:ascii="黑体" w:eastAsia="黑体" w:hAnsi="黑体" w:hint="eastAsia"/>
+          <w:sz w:val="21"/>
         </w:rPr>
         <w:t>表1 所需资源汇总</w:t>
       </w:r>
@@ -3651,7 +3631,7 @@
 </file>
 
 <file path=word/endnotes.xml><?xml version="1.0" encoding="utf-8"?>
-<w:endnotes xmlns:wpc="http://schemas.microsoft.com/office/word/2010/wordprocessingCanvas" xmlns:mo="http://schemas.microsoft.com/office/mac/office/2008/main" xmlns:mc="http://schemas.openxmlformats.org/markup-compatibility/2006" xmlns:mv="urn:schemas-microsoft-com:mac:vml" xmlns:o="urn:schemas-microsoft-com:office:office" xmlns:r="http://schemas.openxmlformats.org/officeDocument/2006/relationships" xmlns:m="http://schemas.openxmlformats.org/officeDocument/2006/math" xmlns:v="urn:schemas-microsoft-com:vml" xmlns:wp14="http://schemas.microsoft.com/office/word/2010/wordprocessingDrawing" xmlns:wp="http://schemas.openxmlformats.org/drawingml/2006/wordprocessingDrawing" xmlns:w10="urn:schemas-microsoft-com:office:word" xmlns:w="http://schemas.openxmlformats.org/wordprocessingml/2006/main" xmlns:w14="http://schemas.microsoft.com/office/word/2010/wordml" xmlns:w15="http://schemas.microsoft.com/office/word/2012/wordml" xmlns:wpg="http://schemas.microsoft.com/office/word/2010/wordprocessingGroup" xmlns:wpi="http://schemas.microsoft.com/office/word/2010/wordprocessingInk" xmlns:wne="http://schemas.microsoft.com/office/word/2006/wordml" xmlns:wps="http://schemas.microsoft.com/office/word/2010/wordprocessingShape" mc:Ignorable="w14 w15 wp14">
+<w:endnotes xmlns:wpc="http://schemas.microsoft.com/office/word/2010/wordprocessingCanvas" xmlns:cx="http://schemas.microsoft.com/office/drawing/2014/chartex" xmlns:mc="http://schemas.openxmlformats.org/markup-compatibility/2006" xmlns:o="urn:schemas-microsoft-com:office:office" xmlns:r="http://schemas.openxmlformats.org/officeDocument/2006/relationships" xmlns:m="http://schemas.openxmlformats.org/officeDocument/2006/math" xmlns:v="urn:schemas-microsoft-com:vml" xmlns:wp14="http://schemas.microsoft.com/office/word/2010/wordprocessingDrawing" xmlns:wp="http://schemas.openxmlformats.org/drawingml/2006/wordprocessingDrawing" xmlns:w10="urn:schemas-microsoft-com:office:word" xmlns:w="http://schemas.openxmlformats.org/wordprocessingml/2006/main" xmlns:w14="http://schemas.microsoft.com/office/word/2010/wordml" xmlns:w15="http://schemas.microsoft.com/office/word/2012/wordml" xmlns:w16se="http://schemas.microsoft.com/office/word/2015/wordml/symex" xmlns:wpg="http://schemas.microsoft.com/office/word/2010/wordprocessingGroup" xmlns:wpi="http://schemas.microsoft.com/office/word/2010/wordprocessingInk" xmlns:wne="http://schemas.microsoft.com/office/word/2006/wordml" xmlns:wps="http://schemas.microsoft.com/office/word/2010/wordprocessingShape" mc:Ignorable="w14 w15 w16se wp14">
   <w:endnote w:type="separator" w:id="-1">
     <w:p>
       <w:r>
@@ -3670,7 +3650,7 @@
 </file>
 
 <file path=word/footer1.xml><?xml version="1.0" encoding="utf-8"?>
-<w:ftr xmlns:wpc="http://schemas.microsoft.com/office/word/2010/wordprocessingCanvas" xmlns:mo="http://schemas.microsoft.com/office/mac/office/2008/main" xmlns:mc="http://schemas.openxmlformats.org/markup-compatibility/2006" xmlns:mv="urn:schemas-microsoft-com:mac:vml" xmlns:o="urn:schemas-microsoft-com:office:office" xmlns:r="http://schemas.openxmlformats.org/officeDocument/2006/relationships" xmlns:m="http://schemas.openxmlformats.org/officeDocument/2006/math" xmlns:v="urn:schemas-microsoft-com:vml" xmlns:wp14="http://schemas.microsoft.com/office/word/2010/wordprocessingDrawing" xmlns:wp="http://schemas.openxmlformats.org/drawingml/2006/wordprocessingDrawing" xmlns:w10="urn:schemas-microsoft-com:office:word" xmlns:w="http://schemas.openxmlformats.org/wordprocessingml/2006/main" xmlns:w14="http://schemas.microsoft.com/office/word/2010/wordml" xmlns:w15="http://schemas.microsoft.com/office/word/2012/wordml" xmlns:wpg="http://schemas.microsoft.com/office/word/2010/wordprocessingGroup" xmlns:wpi="http://schemas.microsoft.com/office/word/2010/wordprocessingInk" xmlns:wne="http://schemas.microsoft.com/office/word/2006/wordml" xmlns:wps="http://schemas.microsoft.com/office/word/2010/wordprocessingShape" mc:Ignorable="w14 w15 wp14">
+<w:ftr xmlns:wpc="http://schemas.microsoft.com/office/word/2010/wordprocessingCanvas" xmlns:cx="http://schemas.microsoft.com/office/drawing/2014/chartex" xmlns:mc="http://schemas.openxmlformats.org/markup-compatibility/2006" xmlns:o="urn:schemas-microsoft-com:office:office" xmlns:r="http://schemas.openxmlformats.org/officeDocument/2006/relationships" xmlns:m="http://schemas.openxmlformats.org/officeDocument/2006/math" xmlns:v="urn:schemas-microsoft-com:vml" xmlns:wp14="http://schemas.microsoft.com/office/word/2010/wordprocessingDrawing" xmlns:wp="http://schemas.openxmlformats.org/drawingml/2006/wordprocessingDrawing" xmlns:w10="urn:schemas-microsoft-com:office:word" xmlns:w="http://schemas.openxmlformats.org/wordprocessingml/2006/main" xmlns:w14="http://schemas.microsoft.com/office/word/2010/wordml" xmlns:w15="http://schemas.microsoft.com/office/word/2012/wordml" xmlns:w16se="http://schemas.microsoft.com/office/word/2015/wordml/symex" xmlns:wpg="http://schemas.microsoft.com/office/word/2010/wordprocessingGroup" xmlns:wpi="http://schemas.microsoft.com/office/word/2010/wordprocessingInk" xmlns:wne="http://schemas.microsoft.com/office/word/2006/wordml" xmlns:wps="http://schemas.microsoft.com/office/word/2010/wordprocessingShape" mc:Ignorable="w14 w15 w16se wp14">
   <w:p>
     <w:pPr>
       <w:pStyle w:val="a5"/>
@@ -3707,7 +3687,7 @@
 </file>
 
 <file path=word/footer2.xml><?xml version="1.0" encoding="utf-8"?>
-<w:ftr xmlns:wpc="http://schemas.microsoft.com/office/word/2010/wordprocessingCanvas" xmlns:mo="http://schemas.microsoft.com/office/mac/office/2008/main" xmlns:mc="http://schemas.openxmlformats.org/markup-compatibility/2006" xmlns:mv="urn:schemas-microsoft-com:mac:vml" xmlns:o="urn:schemas-microsoft-com:office:office" xmlns:r="http://schemas.openxmlformats.org/officeDocument/2006/relationships" xmlns:m="http://schemas.openxmlformats.org/officeDocument/2006/math" xmlns:v="urn:schemas-microsoft-com:vml" xmlns:wp14="http://schemas.microsoft.com/office/word/2010/wordprocessingDrawing" xmlns:wp="http://schemas.openxmlformats.org/drawingml/2006/wordprocessingDrawing" xmlns:w10="urn:schemas-microsoft-com:office:word" xmlns:w="http://schemas.openxmlformats.org/wordprocessingml/2006/main" xmlns:w14="http://schemas.microsoft.com/office/word/2010/wordml" xmlns:w15="http://schemas.microsoft.com/office/word/2012/wordml" xmlns:wpg="http://schemas.microsoft.com/office/word/2010/wordprocessingGroup" xmlns:wpi="http://schemas.microsoft.com/office/word/2010/wordprocessingInk" xmlns:wne="http://schemas.microsoft.com/office/word/2006/wordml" xmlns:wps="http://schemas.microsoft.com/office/word/2010/wordprocessingShape" mc:Ignorable="w14 w15 wp14">
+<w:ftr xmlns:wpc="http://schemas.microsoft.com/office/word/2010/wordprocessingCanvas" xmlns:cx="http://schemas.microsoft.com/office/drawing/2014/chartex" xmlns:mc="http://schemas.openxmlformats.org/markup-compatibility/2006" xmlns:o="urn:schemas-microsoft-com:office:office" xmlns:r="http://schemas.openxmlformats.org/officeDocument/2006/relationships" xmlns:m="http://schemas.openxmlformats.org/officeDocument/2006/math" xmlns:v="urn:schemas-microsoft-com:vml" xmlns:wp14="http://schemas.microsoft.com/office/word/2010/wordprocessingDrawing" xmlns:wp="http://schemas.openxmlformats.org/drawingml/2006/wordprocessingDrawing" xmlns:w10="urn:schemas-microsoft-com:office:word" xmlns:w="http://schemas.openxmlformats.org/wordprocessingml/2006/main" xmlns:w14="http://schemas.microsoft.com/office/word/2010/wordml" xmlns:w15="http://schemas.microsoft.com/office/word/2012/wordml" xmlns:w16se="http://schemas.microsoft.com/office/word/2015/wordml/symex" xmlns:wpg="http://schemas.microsoft.com/office/word/2010/wordprocessingGroup" xmlns:wpi="http://schemas.microsoft.com/office/word/2010/wordprocessingInk" xmlns:wne="http://schemas.microsoft.com/office/word/2006/wordml" xmlns:wps="http://schemas.microsoft.com/office/word/2010/wordprocessingShape" mc:Ignorable="w14 w15 w16se wp14">
   <w:p>
     <w:pPr>
       <w:pStyle w:val="a5"/>
@@ -3739,7 +3719,7 @@
         <w:rStyle w:val="af"/>
         <w:noProof/>
       </w:rPr>
-      <w:t>1</w:t>
+      <w:t>3</w:t>
     </w:r>
     <w:r>
       <w:rPr>
@@ -3757,7 +3737,7 @@
 </file>
 
 <file path=word/footnotes.xml><?xml version="1.0" encoding="utf-8"?>
-<w:footnotes xmlns:wpc="http://schemas.microsoft.com/office/word/2010/wordprocessingCanvas" xmlns:mo="http://schemas.microsoft.com/office/mac/office/2008/main" xmlns:mc="http://schemas.openxmlformats.org/markup-compatibility/2006" xmlns:mv="urn:schemas-microsoft-com:mac:vml" xmlns:o="urn:schemas-microsoft-com:office:office" xmlns:r="http://schemas.openxmlformats.org/officeDocument/2006/relationships" xmlns:m="http://schemas.openxmlformats.org/officeDocument/2006/math" xmlns:v="urn:schemas-microsoft-com:vml" xmlns:wp14="http://schemas.microsoft.com/office/word/2010/wordprocessingDrawing" xmlns:wp="http://schemas.openxmlformats.org/drawingml/2006/wordprocessingDrawing" xmlns:w10="urn:schemas-microsoft-com:office:word" xmlns:w="http://schemas.openxmlformats.org/wordprocessingml/2006/main" xmlns:w14="http://schemas.microsoft.com/office/word/2010/wordml" xmlns:w15="http://schemas.microsoft.com/office/word/2012/wordml" xmlns:wpg="http://schemas.microsoft.com/office/word/2010/wordprocessingGroup" xmlns:wpi="http://schemas.microsoft.com/office/word/2010/wordprocessingInk" xmlns:wne="http://schemas.microsoft.com/office/word/2006/wordml" xmlns:wps="http://schemas.microsoft.com/office/word/2010/wordprocessingShape" mc:Ignorable="w14 w15 wp14">
+<w:footnotes xmlns:wpc="http://schemas.microsoft.com/office/word/2010/wordprocessingCanvas" xmlns:cx="http://schemas.microsoft.com/office/drawing/2014/chartex" xmlns:mc="http://schemas.openxmlformats.org/markup-compatibility/2006" xmlns:o="urn:schemas-microsoft-com:office:office" xmlns:r="http://schemas.openxmlformats.org/officeDocument/2006/relationships" xmlns:m="http://schemas.openxmlformats.org/officeDocument/2006/math" xmlns:v="urn:schemas-microsoft-com:vml" xmlns:wp14="http://schemas.microsoft.com/office/word/2010/wordprocessingDrawing" xmlns:wp="http://schemas.openxmlformats.org/drawingml/2006/wordprocessingDrawing" xmlns:w10="urn:schemas-microsoft-com:office:word" xmlns:w="http://schemas.openxmlformats.org/wordprocessingml/2006/main" xmlns:w14="http://schemas.microsoft.com/office/word/2010/wordml" xmlns:w15="http://schemas.microsoft.com/office/word/2012/wordml" xmlns:w16se="http://schemas.microsoft.com/office/word/2015/wordml/symex" xmlns:wpg="http://schemas.microsoft.com/office/word/2010/wordprocessingGroup" xmlns:wpi="http://schemas.microsoft.com/office/word/2010/wordprocessingInk" xmlns:wne="http://schemas.microsoft.com/office/word/2006/wordml" xmlns:wps="http://schemas.microsoft.com/office/word/2010/wordprocessingShape" mc:Ignorable="w14 w15 w16se wp14">
   <w:footnote w:type="separator" w:id="-1">
     <w:p>
       <w:r>
@@ -3786,11 +3766,19 @@
       <w:r>
         <w:t xml:space="preserve"> </w:t>
       </w:r>
+      <w:proofErr w:type="gramStart"/>
       <w:r>
         <w:rPr>
           <w:rFonts w:hint="eastAsia"/>
         </w:rPr>
-        <w:t>赛灵思公司（</w:t>
+        <w:t>赛灵思</w:t>
+      </w:r>
+      <w:proofErr w:type="gramEnd"/>
+      <w:r>
+        <w:rPr>
+          <w:rFonts w:hint="eastAsia"/>
+        </w:rPr>
+        <w:t>公司（</w:t>
       </w:r>
       <w:r>
         <w:rPr>
@@ -3828,9 +3816,6 @@
     <w:p>
       <w:pPr>
         <w:pStyle w:val="ab"/>
-        <w:rPr>
-          <w:rFonts w:hint="eastAsia"/>
-        </w:rPr>
       </w:pPr>
       <w:r>
         <w:rPr>
@@ -3850,7 +3835,7 @@
 </file>
 
 <file path=word/header1.xml><?xml version="1.0" encoding="utf-8"?>
-<w:hdr xmlns:wpc="http://schemas.microsoft.com/office/word/2010/wordprocessingCanvas" xmlns:mo="http://schemas.microsoft.com/office/mac/office/2008/main" xmlns:mc="http://schemas.openxmlformats.org/markup-compatibility/2006" xmlns:mv="urn:schemas-microsoft-com:mac:vml" xmlns:o="urn:schemas-microsoft-com:office:office" xmlns:r="http://schemas.openxmlformats.org/officeDocument/2006/relationships" xmlns:m="http://schemas.openxmlformats.org/officeDocument/2006/math" xmlns:v="urn:schemas-microsoft-com:vml" xmlns:wp14="http://schemas.microsoft.com/office/word/2010/wordprocessingDrawing" xmlns:wp="http://schemas.openxmlformats.org/drawingml/2006/wordprocessingDrawing" xmlns:w10="urn:schemas-microsoft-com:office:word" xmlns:w="http://schemas.openxmlformats.org/wordprocessingml/2006/main" xmlns:w14="http://schemas.microsoft.com/office/word/2010/wordml" xmlns:w15="http://schemas.microsoft.com/office/word/2012/wordml" xmlns:wpg="http://schemas.microsoft.com/office/word/2010/wordprocessingGroup" xmlns:wpi="http://schemas.microsoft.com/office/word/2010/wordprocessingInk" xmlns:wne="http://schemas.microsoft.com/office/word/2006/wordml" xmlns:wps="http://schemas.microsoft.com/office/word/2010/wordprocessingShape" mc:Ignorable="w14 w15 wp14">
+<w:hdr xmlns:wpc="http://schemas.microsoft.com/office/word/2010/wordprocessingCanvas" xmlns:cx="http://schemas.microsoft.com/office/drawing/2014/chartex" xmlns:mc="http://schemas.openxmlformats.org/markup-compatibility/2006" xmlns:o="urn:schemas-microsoft-com:office:office" xmlns:r="http://schemas.openxmlformats.org/officeDocument/2006/relationships" xmlns:m="http://schemas.openxmlformats.org/officeDocument/2006/math" xmlns:v="urn:schemas-microsoft-com:vml" xmlns:wp14="http://schemas.microsoft.com/office/word/2010/wordprocessingDrawing" xmlns:wp="http://schemas.openxmlformats.org/drawingml/2006/wordprocessingDrawing" xmlns:w10="urn:schemas-microsoft-com:office:word" xmlns:w="http://schemas.openxmlformats.org/wordprocessingml/2006/main" xmlns:w14="http://schemas.microsoft.com/office/word/2010/wordml" xmlns:w15="http://schemas.microsoft.com/office/word/2012/wordml" xmlns:w16se="http://schemas.microsoft.com/office/word/2015/wordml/symex" xmlns:wpg="http://schemas.microsoft.com/office/word/2010/wordprocessingGroup" xmlns:wpi="http://schemas.microsoft.com/office/word/2010/wordprocessingInk" xmlns:wne="http://schemas.microsoft.com/office/word/2006/wordml" xmlns:wps="http://schemas.microsoft.com/office/word/2010/wordprocessingShape" mc:Ignorable="w14 w15 w16se wp14">
   <w:p>
     <w:pPr>
       <w:pStyle w:val="a3"/>
@@ -3883,19 +3868,27 @@
     <w:r>
       <w:tab/>
     </w:r>
+    <w:proofErr w:type="gramStart"/>
     <w:r>
       <w:rPr>
         <w:rFonts w:hint="eastAsia"/>
       </w:rPr>
-      <w:t>高靖博 白济源</w:t>
+      <w:t>高靖博</w:t>
+    </w:r>
+    <w:proofErr w:type="gramEnd"/>
+    <w:r>
+      <w:rPr>
+        <w:rFonts w:hint="eastAsia"/>
+      </w:rPr>
+      <w:t xml:space="preserve"> 白济源</w:t>
     </w:r>
   </w:p>
 </w:hdr>
 </file>
 
 <file path=word/numbering.xml><?xml version="1.0" encoding="utf-8"?>
-<w:numbering xmlns:wpc="http://schemas.microsoft.com/office/word/2010/wordprocessingCanvas" xmlns:mo="http://schemas.microsoft.com/office/mac/office/2008/main" xmlns:mc="http://schemas.openxmlformats.org/markup-compatibility/2006" xmlns:mv="urn:schemas-microsoft-com:mac:vml" xmlns:o="urn:schemas-microsoft-com:office:office" xmlns:r="http://schemas.openxmlformats.org/officeDocument/2006/relationships" xmlns:m="http://schemas.openxmlformats.org/officeDocument/2006/math" xmlns:v="urn:schemas-microsoft-com:vml" xmlns:wp14="http://schemas.microsoft.com/office/word/2010/wordprocessingDrawing" xmlns:wp="http://schemas.openxmlformats.org/drawingml/2006/wordprocessingDrawing" xmlns:w10="urn:schemas-microsoft-com:office:word" xmlns:w="http://schemas.openxmlformats.org/wordprocessingml/2006/main" xmlns:w14="http://schemas.microsoft.com/office/word/2010/wordml" xmlns:w15="http://schemas.microsoft.com/office/word/2012/wordml" xmlns:wpg="http://schemas.microsoft.com/office/word/2010/wordprocessingGroup" xmlns:wpi="http://schemas.microsoft.com/office/word/2010/wordprocessingInk" xmlns:wne="http://schemas.microsoft.com/office/word/2006/wordml" xmlns:wps="http://schemas.microsoft.com/office/word/2010/wordprocessingShape" mc:Ignorable="w14 w15 wp14">
-  <w:abstractNum w:abstractNumId="0">
+<w:numbering xmlns:wpc="http://schemas.microsoft.com/office/word/2010/wordprocessingCanvas" xmlns:cx="http://schemas.microsoft.com/office/drawing/2014/chartex" xmlns:mc="http://schemas.openxmlformats.org/markup-compatibility/2006" xmlns:o="urn:schemas-microsoft-com:office:office" xmlns:r="http://schemas.openxmlformats.org/officeDocument/2006/relationships" xmlns:m="http://schemas.openxmlformats.org/officeDocument/2006/math" xmlns:v="urn:schemas-microsoft-com:vml" xmlns:wp14="http://schemas.microsoft.com/office/word/2010/wordprocessingDrawing" xmlns:wp="http://schemas.openxmlformats.org/drawingml/2006/wordprocessingDrawing" xmlns:w10="urn:schemas-microsoft-com:office:word" xmlns:w="http://schemas.openxmlformats.org/wordprocessingml/2006/main" xmlns:w14="http://schemas.microsoft.com/office/word/2010/wordml" xmlns:w15="http://schemas.microsoft.com/office/word/2012/wordml" xmlns:w16se="http://schemas.microsoft.com/office/word/2015/wordml/symex" xmlns:wpg="http://schemas.microsoft.com/office/word/2010/wordprocessingGroup" xmlns:wpi="http://schemas.microsoft.com/office/word/2010/wordprocessingInk" xmlns:wne="http://schemas.microsoft.com/office/word/2006/wordml" xmlns:wps="http://schemas.microsoft.com/office/word/2010/wordprocessingShape" mc:Ignorable="w14 w15 w16se wp14">
+  <w:abstractNum w:abstractNumId="0" w15:restartNumberingAfterBreak="0">
     <w:nsid w:val="1AEB672A"/>
     <w:multiLevelType w:val="hybridMultilevel"/>
     <w:tmpl w:val="FF060E6E"/>
@@ -4008,7 +4001,7 @@
       </w:rPr>
     </w:lvl>
   </w:abstractNum>
-  <w:abstractNum w:abstractNumId="1">
+  <w:abstractNum w:abstractNumId="1" w15:restartNumberingAfterBreak="0">
     <w:nsid w:val="24EB754F"/>
     <w:multiLevelType w:val="hybridMultilevel"/>
     <w:tmpl w:val="6390F208"/>
@@ -4121,7 +4114,7 @@
       </w:rPr>
     </w:lvl>
   </w:abstractNum>
-  <w:abstractNum w:abstractNumId="2">
+  <w:abstractNum w:abstractNumId="2" w15:restartNumberingAfterBreak="0">
     <w:nsid w:val="69E723B5"/>
     <w:multiLevelType w:val="hybridMultilevel"/>
     <w:tmpl w:val="0D084756"/>
@@ -4234,7 +4227,7 @@
       </w:rPr>
     </w:lvl>
   </w:abstractNum>
-  <w:abstractNum w:abstractNumId="3">
+  <w:abstractNum w:abstractNumId="3" w15:restartNumberingAfterBreak="0">
     <w:nsid w:val="74314E8D"/>
     <w:multiLevelType w:val="hybridMultilevel"/>
     <w:tmpl w:val="92CAC22E"/>
@@ -4320,7 +4313,7 @@
       </w:pPr>
     </w:lvl>
   </w:abstractNum>
-  <w:abstractNum w:abstractNumId="4">
+  <w:abstractNum w:abstractNumId="4" w15:restartNumberingAfterBreak="0">
     <w:nsid w:val="76142DB4"/>
     <w:multiLevelType w:val="hybridMultilevel"/>
     <w:tmpl w:val="19C62890"/>
@@ -4433,7 +4426,7 @@
       </w:rPr>
     </w:lvl>
   </w:abstractNum>
-  <w:abstractNum w:abstractNumId="5">
+  <w:abstractNum w:abstractNumId="5" w15:restartNumberingAfterBreak="0">
     <w:nsid w:val="77D6116C"/>
     <w:multiLevelType w:val="hybridMultilevel"/>
     <w:tmpl w:val="2E7E1A0E"/>
@@ -4568,7 +4561,7 @@
 </file>
 
 <file path=word/styles.xml><?xml version="1.0" encoding="utf-8"?>
-<w:styles xmlns:mc="http://schemas.openxmlformats.org/markup-compatibility/2006" xmlns:r="http://schemas.openxmlformats.org/officeDocument/2006/relationships" xmlns:w="http://schemas.openxmlformats.org/wordprocessingml/2006/main" xmlns:w14="http://schemas.microsoft.com/office/word/2010/wordml" xmlns:w15="http://schemas.microsoft.com/office/word/2012/wordml" mc:Ignorable="w14 w15">
+<w:styles xmlns:mc="http://schemas.openxmlformats.org/markup-compatibility/2006" xmlns:r="http://schemas.openxmlformats.org/officeDocument/2006/relationships" xmlns:w="http://schemas.openxmlformats.org/wordprocessingml/2006/main" xmlns:w14="http://schemas.microsoft.com/office/word/2010/wordml" xmlns:w15="http://schemas.microsoft.com/office/word/2012/wordml" xmlns:w16se="http://schemas.microsoft.com/office/word/2015/wordml/symex" mc:Ignorable="w14 w15 w16se">
   <w:docDefaults>
     <w:rPrDefault>
       <w:rPr>
@@ -4581,7 +4574,7 @@
     </w:rPrDefault>
     <w:pPrDefault/>
   </w:docDefaults>
-  <w:latentStyles w:defLockedState="0" w:defUIPriority="99" w:defSemiHidden="0" w:defUnhideWhenUsed="0" w:defQFormat="0" w:count="382">
+  <w:latentStyles w:defLockedState="0" w:defUIPriority="99" w:defSemiHidden="0" w:defUnhideWhenUsed="0" w:defQFormat="0" w:count="371">
     <w:lsdException w:name="Normal" w:uiPriority="0" w:qFormat="1"/>
     <w:lsdException w:name="heading 1" w:uiPriority="9" w:qFormat="1"/>
     <w:lsdException w:name="heading 2" w:semiHidden="1" w:uiPriority="9" w:unhideWhenUsed="1" w:qFormat="1"/>
@@ -4738,15 +4731,6 @@
     <w:lsdException w:name="Balloon Text" w:semiHidden="1" w:unhideWhenUsed="1"/>
     <w:lsdException w:name="Table Grid" w:uiPriority="39"/>
     <w:lsdException w:name="Table Theme" w:semiHidden="1" w:unhideWhenUsed="1"/>
-    <w:lsdException w:name="Note Level 1" w:semiHidden="1" w:unhideWhenUsed="1"/>
-    <w:lsdException w:name="Note Level 2" w:semiHidden="1" w:unhideWhenUsed="1"/>
-    <w:lsdException w:name="Note Level 3" w:semiHidden="1" w:unhideWhenUsed="1"/>
-    <w:lsdException w:name="Note Level 4" w:semiHidden="1" w:unhideWhenUsed="1"/>
-    <w:lsdException w:name="Note Level 5" w:semiHidden="1" w:unhideWhenUsed="1"/>
-    <w:lsdException w:name="Note Level 6" w:semiHidden="1" w:unhideWhenUsed="1"/>
-    <w:lsdException w:name="Note Level 7" w:semiHidden="1" w:unhideWhenUsed="1"/>
-    <w:lsdException w:name="Note Level 8" w:semiHidden="1" w:unhideWhenUsed="1"/>
-    <w:lsdException w:name="Note Level 9" w:semiHidden="1" w:unhideWhenUsed="1"/>
     <w:lsdException w:name="Placeholder Text" w:semiHidden="1"/>
     <w:lsdException w:name="No Spacing" w:uiPriority="1" w:qFormat="1"/>
     <w:lsdException w:name="Light Shading" w:uiPriority="60"/>
@@ -4962,8 +4946,6 @@
     <w:lsdException w:name="List Table 5 Dark Accent 6" w:uiPriority="50"/>
     <w:lsdException w:name="List Table 6 Colorful Accent 6" w:uiPriority="51"/>
     <w:lsdException w:name="List Table 7 Colorful Accent 6" w:uiPriority="52"/>
-    <w:lsdException w:name="Mention" w:semiHidden="1" w:unhideWhenUsed="1"/>
-    <w:lsdException w:name="Smart Hyperlink" w:semiHidden="1" w:unhideWhenUsed="1"/>
   </w:latentStyles>
   <w:style w:type="paragraph" w:default="1" w:styleId="a">
     <w:name w:val="Normal"/>
@@ -5103,7 +5085,7 @@
       <w:jc w:val="both"/>
     </w:pPr>
     <w:rPr>
-      <w:rFonts w:ascii="SimSun" w:eastAsia="SimSun" w:hAnsi="SimSun" w:cstheme="minorBidi"/>
+      <w:rFonts w:ascii="宋体" w:eastAsia="宋体" w:hAnsi="宋体" w:cstheme="minorBidi"/>
       <w:kern w:val="2"/>
     </w:rPr>
   </w:style>
@@ -5134,7 +5116,7 @@
     </w:rPr>
   </w:style>
   <w:style w:type="character" w:customStyle="1" w:styleId="a4">
-    <w:name w:val="页眉字符"/>
+    <w:name w:val="页眉 字符"/>
     <w:basedOn w:val="a0"/>
     <w:link w:val="a3"/>
     <w:uiPriority w:val="99"/>
@@ -5167,7 +5149,7 @@
     </w:rPr>
   </w:style>
   <w:style w:type="character" w:customStyle="1" w:styleId="a6">
-    <w:name w:val="页脚字符"/>
+    <w:name w:val="页脚 字符"/>
     <w:basedOn w:val="a0"/>
     <w:link w:val="a5"/>
     <w:uiPriority w:val="99"/>
@@ -5194,7 +5176,7 @@
     </w:rPr>
   </w:style>
   <w:style w:type="character" w:customStyle="1" w:styleId="20">
-    <w:name w:val="标题 2字符"/>
+    <w:name w:val="标题 2 字符"/>
     <w:basedOn w:val="a0"/>
     <w:link w:val="2"/>
     <w:uiPriority w:val="9"/>
@@ -5208,7 +5190,7 @@
     </w:rPr>
   </w:style>
   <w:style w:type="character" w:customStyle="1" w:styleId="10">
-    <w:name w:val="标题 1字符"/>
+    <w:name w:val="标题 1 字符"/>
     <w:basedOn w:val="a0"/>
     <w:link w:val="1"/>
     <w:uiPriority w:val="9"/>
@@ -5250,7 +5232,6 @@
     <w:uiPriority w:val="39"/>
     <w:rsid w:val="00643A31"/>
     <w:tblPr>
-      <w:tblInd w:w="0" w:type="dxa"/>
       <w:tblBorders>
         <w:top w:val="single" w:sz="4" w:space="0" w:color="auto"/>
         <w:left w:val="single" w:sz="4" w:space="0" w:color="auto"/>
@@ -5259,12 +5240,6 @@
         <w:insideH w:val="single" w:sz="4" w:space="0" w:color="auto"/>
         <w:insideV w:val="single" w:sz="4" w:space="0" w:color="auto"/>
       </w:tblBorders>
-      <w:tblCellMar>
-        <w:top w:w="0" w:type="dxa"/>
-        <w:left w:w="108" w:type="dxa"/>
-        <w:bottom w:w="0" w:type="dxa"/>
-        <w:right w:w="108" w:type="dxa"/>
-      </w:tblCellMar>
     </w:tblPr>
   </w:style>
   <w:style w:type="table" w:styleId="3-5">
@@ -5275,7 +5250,6 @@
     <w:tblPr>
       <w:tblStyleRowBandSize w:val="1"/>
       <w:tblStyleColBandSize w:val="1"/>
-      <w:tblInd w:w="0" w:type="dxa"/>
       <w:tblBorders>
         <w:top w:val="single" w:sz="4" w:space="0" w:color="9CC2E5" w:themeColor="accent5" w:themeTint="99"/>
         <w:left w:val="single" w:sz="4" w:space="0" w:color="9CC2E5" w:themeColor="accent5" w:themeTint="99"/>
@@ -5284,12 +5258,6 @@
         <w:insideH w:val="single" w:sz="4" w:space="0" w:color="9CC2E5" w:themeColor="accent5" w:themeTint="99"/>
         <w:insideV w:val="single" w:sz="4" w:space="0" w:color="9CC2E5" w:themeColor="accent5" w:themeTint="99"/>
       </w:tblBorders>
-      <w:tblCellMar>
-        <w:top w:w="0" w:type="dxa"/>
-        <w:left w:w="108" w:type="dxa"/>
-        <w:bottom w:w="0" w:type="dxa"/>
-        <w:right w:w="108" w:type="dxa"/>
-      </w:tblCellMar>
     </w:tblPr>
     <w:tblStylePr w:type="firstRow">
       <w:rPr>
@@ -5423,7 +5391,7 @@
     </w:rPr>
   </w:style>
   <w:style w:type="character" w:customStyle="1" w:styleId="ac">
-    <w:name w:val="脚注文本字符"/>
+    <w:name w:val="脚注文本 字符"/>
     <w:basedOn w:val="a0"/>
     <w:link w:val="ab"/>
     <w:uiPriority w:val="99"/>
@@ -5446,7 +5414,7 @@
     </w:rPr>
   </w:style>
   <w:style w:type="character" w:customStyle="1" w:styleId="30">
-    <w:name w:val="标题 3字符"/>
+    <w:name w:val="标题 3 字符"/>
     <w:basedOn w:val="a0"/>
     <w:link w:val="3"/>
     <w:uiPriority w:val="9"/>
@@ -5471,7 +5439,7 @@
     </w:rPr>
   </w:style>
   <w:style w:type="character" w:customStyle="1" w:styleId="70">
-    <w:name w:val="标题 7字符"/>
+    <w:name w:val="标题 7 字符"/>
     <w:basedOn w:val="a0"/>
     <w:link w:val="7"/>
     <w:uiPriority w:val="9"/>
@@ -5760,7 +5728,7 @@
 </file>
 
 <file path=customXml/itemProps1.xml><?xml version="1.0" encoding="utf-8"?>
-<ds:datastoreItem xmlns:ds="http://schemas.openxmlformats.org/officeDocument/2006/customXml" ds:itemID="{82C0A935-9C39-CD49-B47D-ACA5251043ED}">
+<ds:datastoreItem xmlns:ds="http://schemas.openxmlformats.org/officeDocument/2006/customXml" ds:itemID="{09DECDFC-8C3F-4D1E-86E9-B190195822EB}">
   <ds:schemaRefs>
     <ds:schemaRef ds:uri="http://schemas.openxmlformats.org/officeDocument/2006/bibliography"/>
   </ds:schemaRefs>

</xml_diff>